<commit_message>
Correção do dicionário do modelo lógico
</commit_message>
<xml_diff>
--- a/docs/projeto-final/pfc/apendices/APÊNDICE I - DICIONÁRIO DE DADOS DO MODELO LÓGICO/DICIONÁRIO DE DADOS DO MODELO LÓGICO.docx
+++ b/docs/projeto-final/pfc/apendices/APÊNDICE I - DICIONÁRIO DE DADOS DO MODELO LÓGICO/DICIONÁRIO DE DADOS DO MODELO LÓGICO.docx
@@ -261,10 +261,7 @@
     </w:p>
     <w:p>
       <w:r>
-        <w:t>Com o objetivo de fornecer informações sobre todos os objetos do modelo lógico de forma textual, os quadros a seguir apresentam uma descrição sobre os objetos, seus atributos e seus relacionamentos</w:t>
-      </w:r>
-      <w:r>
-        <w:t>.</w:t>
+        <w:t>Com o objetivo de fornecer informações sobre todos os objetos do modelo lógico de forma textual, os quadros a seguir apresentam uma descrição sobre os objetos, seus atributos e seus relacionamentos.</w:t>
       </w:r>
     </w:p>
     <w:tbl>
@@ -1882,15 +1879,20 @@
                 <w:iCs/>
               </w:rPr>
             </w:pPr>
-            <w:proofErr w:type="spellStart"/>
-            <w:r>
-              <w:rPr>
-                <w:i/>
-                <w:iCs/>
-              </w:rPr>
-              <w:t>Activate</w:t>
-            </w:r>
-            <w:proofErr w:type="spellEnd"/>
+            <w:r>
+              <w:rPr>
+                <w:i/>
+                <w:iCs/>
+              </w:rPr>
+              <w:t>Activ</w:t>
+            </w:r>
+            <w:r>
+              <w:rPr>
+                <w:i/>
+                <w:iCs/>
+              </w:rPr>
+              <w:t>e</w:t>
+            </w:r>
           </w:p>
         </w:tc>
         <w:tc>
@@ -2019,10 +2021,842 @@
               <w:jc w:val="center"/>
             </w:pPr>
             <w:r>
-              <w:t>Indica se o usuário está ativo ou nã</w:t>
-            </w:r>
-            <w:r>
-              <w:t>o</w:t>
+              <w:t>Indica se o usuário está ativo ou não</w:t>
+            </w:r>
+            <w:r>
+              <w:t>.</w:t>
+            </w:r>
+          </w:p>
+        </w:tc>
+      </w:tr>
+      <w:tr>
+        <w:trPr>
+          <w:jc w:val="center"/>
+        </w:trPr>
+        <w:tc>
+          <w:tcPr>
+            <w:tcW w:w="1206" w:type="dxa"/>
+            <w:vAlign w:val="center"/>
+          </w:tcPr>
+          <w:p>
+            <w:pPr>
+              <w:spacing w:before="0" w:after="0"/>
+              <w:jc w:val="center"/>
+              <w:rPr>
+                <w:i/>
+                <w:iCs/>
+              </w:rPr>
+            </w:pPr>
+          </w:p>
+        </w:tc>
+        <w:tc>
+          <w:tcPr>
+            <w:tcW w:w="1854" w:type="dxa"/>
+            <w:vAlign w:val="center"/>
+          </w:tcPr>
+          <w:p>
+            <w:pPr>
+              <w:spacing w:before="0" w:after="0"/>
+              <w:jc w:val="center"/>
+              <w:rPr>
+                <w:i/>
+                <w:iCs/>
+              </w:rPr>
+            </w:pPr>
+            <w:proofErr w:type="spellStart"/>
+            <w:r>
+              <w:rPr>
+                <w:i/>
+                <w:iCs/>
+              </w:rPr>
+              <w:t>Etacoins</w:t>
+            </w:r>
+            <w:proofErr w:type="spellEnd"/>
+          </w:p>
+        </w:tc>
+        <w:tc>
+          <w:tcPr>
+            <w:tcW w:w="1620" w:type="dxa"/>
+            <w:vAlign w:val="center"/>
+          </w:tcPr>
+          <w:p>
+            <w:pPr>
+              <w:spacing w:before="0" w:after="0"/>
+              <w:jc w:val="center"/>
+              <w:rPr>
+                <w:i/>
+                <w:iCs/>
+              </w:rPr>
+            </w:pPr>
+            <w:r>
+              <w:rPr>
+                <w:i/>
+                <w:iCs/>
+              </w:rPr>
+              <w:t>Inteiro</w:t>
+            </w:r>
+          </w:p>
+        </w:tc>
+        <w:tc>
+          <w:tcPr>
+            <w:tcW w:w="2160" w:type="dxa"/>
+            <w:vAlign w:val="center"/>
+          </w:tcPr>
+          <w:p>
+            <w:pPr>
+              <w:spacing w:before="0" w:after="0"/>
+              <w:jc w:val="center"/>
+              <w:rPr>
+                <w:i/>
+                <w:iCs/>
+              </w:rPr>
+            </w:pPr>
+            <w:r>
+              <w:t xml:space="preserve">4 </w:t>
+            </w:r>
+            <w:r>
+              <w:rPr>
+                <w:i/>
+                <w:iCs/>
+              </w:rPr>
+              <w:t>bytes</w:t>
+            </w:r>
+          </w:p>
+        </w:tc>
+        <w:tc>
+          <w:tcPr>
+            <w:tcW w:w="2160" w:type="dxa"/>
+            <w:vAlign w:val="center"/>
+          </w:tcPr>
+          <w:p>
+            <w:pPr>
+              <w:spacing w:before="0" w:after="0"/>
+              <w:jc w:val="center"/>
+              <w:rPr>
+                <w:i/>
+                <w:iCs/>
+              </w:rPr>
+            </w:pPr>
+            <w:proofErr w:type="spellStart"/>
+            <w:r>
+              <w:rPr>
+                <w:i/>
+                <w:iCs/>
+              </w:rPr>
+              <w:t>Not</w:t>
+            </w:r>
+            <w:proofErr w:type="spellEnd"/>
+            <w:r>
+              <w:rPr>
+                <w:i/>
+                <w:iCs/>
+              </w:rPr>
+              <w:t xml:space="preserve"> </w:t>
+            </w:r>
+            <w:proofErr w:type="spellStart"/>
+            <w:r>
+              <w:rPr>
+                <w:i/>
+                <w:iCs/>
+              </w:rPr>
+              <w:t>Null</w:t>
+            </w:r>
+            <w:proofErr w:type="spellEnd"/>
+          </w:p>
+        </w:tc>
+        <w:tc>
+          <w:tcPr>
+            <w:tcW w:w="2160" w:type="dxa"/>
+            <w:vAlign w:val="center"/>
+          </w:tcPr>
+          <w:p>
+            <w:pPr>
+              <w:spacing w:before="0" w:after="0"/>
+              <w:jc w:val="center"/>
+            </w:pPr>
+            <w:r>
+              <w:t>0</w:t>
+            </w:r>
+          </w:p>
+        </w:tc>
+        <w:tc>
+          <w:tcPr>
+            <w:tcW w:w="2880" w:type="dxa"/>
+            <w:vAlign w:val="center"/>
+          </w:tcPr>
+          <w:p>
+            <w:pPr>
+              <w:spacing w:before="0" w:after="0"/>
+              <w:jc w:val="center"/>
+            </w:pPr>
+            <w:r>
+              <w:t>Indica a quantidade de moedas virtuais do sistema (</w:t>
+            </w:r>
+            <w:proofErr w:type="spellStart"/>
+            <w:r>
+              <w:t>Etacoins</w:t>
+            </w:r>
+            <w:proofErr w:type="spellEnd"/>
+            <w:r>
+              <w:t>) o usuário contém.</w:t>
+            </w:r>
+          </w:p>
+        </w:tc>
+      </w:tr>
+      <w:tr>
+        <w:trPr>
+          <w:jc w:val="center"/>
+        </w:trPr>
+        <w:tc>
+          <w:tcPr>
+            <w:tcW w:w="1206" w:type="dxa"/>
+            <w:vAlign w:val="center"/>
+          </w:tcPr>
+          <w:p>
+            <w:pPr>
+              <w:spacing w:before="0" w:after="0"/>
+              <w:jc w:val="center"/>
+              <w:rPr>
+                <w:i/>
+                <w:iCs/>
+              </w:rPr>
+            </w:pPr>
+          </w:p>
+        </w:tc>
+        <w:tc>
+          <w:tcPr>
+            <w:tcW w:w="1854" w:type="dxa"/>
+            <w:vAlign w:val="center"/>
+          </w:tcPr>
+          <w:p>
+            <w:pPr>
+              <w:spacing w:before="0" w:after="0" w:line="240" w:lineRule="auto"/>
+              <w:jc w:val="left"/>
+              <w:rPr>
+                <w:i/>
+                <w:iCs/>
+                <w:color w:val="auto"/>
+                <w:szCs w:val="24"/>
+              </w:rPr>
+            </w:pPr>
+            <w:r>
+              <w:rPr>
+                <w:i/>
+                <w:iCs/>
+                <w:color w:val="000000"/>
+              </w:rPr>
+              <w:t>D</w:t>
+            </w:r>
+            <w:r>
+              <w:rPr>
+                <w:i/>
+                <w:iCs/>
+                <w:color w:val="000000"/>
+              </w:rPr>
+              <w:t>ate</w:t>
+            </w:r>
+            <w:r>
+              <w:rPr>
+                <w:i/>
+                <w:iCs/>
+                <w:color w:val="000000"/>
+              </w:rPr>
+              <w:t xml:space="preserve"> </w:t>
+            </w:r>
+            <w:proofErr w:type="spellStart"/>
+            <w:r>
+              <w:rPr>
+                <w:i/>
+                <w:iCs/>
+                <w:color w:val="000000"/>
+              </w:rPr>
+              <w:t>acceptance</w:t>
+            </w:r>
+            <w:proofErr w:type="spellEnd"/>
+            <w:r>
+              <w:rPr>
+                <w:i/>
+                <w:iCs/>
+                <w:color w:val="000000"/>
+              </w:rPr>
+              <w:t xml:space="preserve"> </w:t>
+            </w:r>
+            <w:proofErr w:type="spellStart"/>
+            <w:r>
+              <w:rPr>
+                <w:i/>
+                <w:iCs/>
+                <w:color w:val="000000"/>
+              </w:rPr>
+              <w:t>therms</w:t>
+            </w:r>
+            <w:proofErr w:type="spellEnd"/>
+            <w:r>
+              <w:rPr>
+                <w:i/>
+                <w:iCs/>
+                <w:color w:val="000000"/>
+              </w:rPr>
+              <w:t xml:space="preserve"> </w:t>
+            </w:r>
+            <w:r>
+              <w:rPr>
+                <w:i/>
+                <w:iCs/>
+                <w:color w:val="000000"/>
+              </w:rPr>
+              <w:t>use</w:t>
+            </w:r>
+          </w:p>
+          <w:p>
+            <w:pPr>
+              <w:spacing w:before="0" w:after="0"/>
+              <w:jc w:val="center"/>
+              <w:rPr>
+                <w:i/>
+                <w:iCs/>
+              </w:rPr>
+            </w:pPr>
+          </w:p>
+        </w:tc>
+        <w:tc>
+          <w:tcPr>
+            <w:tcW w:w="1620" w:type="dxa"/>
+            <w:vAlign w:val="center"/>
+          </w:tcPr>
+          <w:p>
+            <w:pPr>
+              <w:spacing w:before="0" w:after="0"/>
+              <w:jc w:val="center"/>
+            </w:pPr>
+            <w:r>
+              <w:t>Data</w:t>
+            </w:r>
+          </w:p>
+        </w:tc>
+        <w:tc>
+          <w:tcPr>
+            <w:tcW w:w="2160" w:type="dxa"/>
+            <w:vAlign w:val="center"/>
+          </w:tcPr>
+          <w:p>
+            <w:pPr>
+              <w:spacing w:before="0" w:after="0"/>
+              <w:jc w:val="center"/>
+            </w:pPr>
+          </w:p>
+        </w:tc>
+        <w:tc>
+          <w:tcPr>
+            <w:tcW w:w="2160" w:type="dxa"/>
+            <w:vAlign w:val="center"/>
+          </w:tcPr>
+          <w:p>
+            <w:pPr>
+              <w:spacing w:before="0" w:after="0"/>
+              <w:jc w:val="center"/>
+              <w:rPr>
+                <w:i/>
+                <w:iCs/>
+              </w:rPr>
+            </w:pPr>
+            <w:proofErr w:type="spellStart"/>
+            <w:r>
+              <w:rPr>
+                <w:i/>
+                <w:iCs/>
+              </w:rPr>
+              <w:t>Not</w:t>
+            </w:r>
+            <w:proofErr w:type="spellEnd"/>
+            <w:r>
+              <w:rPr>
+                <w:i/>
+                <w:iCs/>
+              </w:rPr>
+              <w:t xml:space="preserve"> </w:t>
+            </w:r>
+            <w:proofErr w:type="spellStart"/>
+            <w:r>
+              <w:rPr>
+                <w:i/>
+                <w:iCs/>
+              </w:rPr>
+              <w:t>Null</w:t>
+            </w:r>
+            <w:proofErr w:type="spellEnd"/>
+          </w:p>
+        </w:tc>
+        <w:tc>
+          <w:tcPr>
+            <w:tcW w:w="2160" w:type="dxa"/>
+            <w:vAlign w:val="center"/>
+          </w:tcPr>
+          <w:p>
+            <w:pPr>
+              <w:spacing w:before="0" w:after="0"/>
+              <w:jc w:val="center"/>
+            </w:pPr>
+            <w:r>
+              <w:t>N/D</w:t>
+            </w:r>
+          </w:p>
+        </w:tc>
+        <w:tc>
+          <w:tcPr>
+            <w:tcW w:w="2880" w:type="dxa"/>
+            <w:vAlign w:val="center"/>
+          </w:tcPr>
+          <w:p>
+            <w:pPr>
+              <w:spacing w:before="0" w:after="0"/>
+              <w:jc w:val="center"/>
+            </w:pPr>
+            <w:r>
+              <w:t>Indica o dia em que o usuário aceitou os termos de uso.</w:t>
+            </w:r>
+          </w:p>
+        </w:tc>
+      </w:tr>
+      <w:tr>
+        <w:trPr>
+          <w:jc w:val="center"/>
+        </w:trPr>
+        <w:tc>
+          <w:tcPr>
+            <w:tcW w:w="1206" w:type="dxa"/>
+            <w:vAlign w:val="center"/>
+          </w:tcPr>
+          <w:p>
+            <w:pPr>
+              <w:spacing w:before="0" w:after="0"/>
+              <w:jc w:val="center"/>
+              <w:rPr>
+                <w:i/>
+                <w:iCs/>
+              </w:rPr>
+            </w:pPr>
+          </w:p>
+        </w:tc>
+        <w:tc>
+          <w:tcPr>
+            <w:tcW w:w="1854" w:type="dxa"/>
+            <w:vAlign w:val="center"/>
+          </w:tcPr>
+          <w:p>
+            <w:pPr>
+              <w:spacing w:before="0" w:after="0" w:line="240" w:lineRule="auto"/>
+              <w:jc w:val="left"/>
+              <w:rPr>
+                <w:i/>
+                <w:iCs/>
+                <w:color w:val="000000"/>
+              </w:rPr>
+            </w:pPr>
+            <w:proofErr w:type="spellStart"/>
+            <w:r>
+              <w:rPr>
+                <w:i/>
+                <w:iCs/>
+                <w:color w:val="000000"/>
+              </w:rPr>
+              <w:t>Photo</w:t>
+            </w:r>
+            <w:proofErr w:type="spellEnd"/>
+          </w:p>
+        </w:tc>
+        <w:tc>
+          <w:tcPr>
+            <w:tcW w:w="1620" w:type="dxa"/>
+            <w:vAlign w:val="center"/>
+          </w:tcPr>
+          <w:p>
+            <w:pPr>
+              <w:spacing w:before="0" w:after="0"/>
+              <w:jc w:val="center"/>
+              <w:rPr>
+                <w:i/>
+                <w:iCs/>
+              </w:rPr>
+            </w:pPr>
+            <w:proofErr w:type="spellStart"/>
+            <w:r>
+              <w:rPr>
+                <w:i/>
+                <w:iCs/>
+              </w:rPr>
+              <w:t>Text</w:t>
+            </w:r>
+            <w:proofErr w:type="spellEnd"/>
+          </w:p>
+        </w:tc>
+        <w:tc>
+          <w:tcPr>
+            <w:tcW w:w="2160" w:type="dxa"/>
+            <w:vAlign w:val="center"/>
+          </w:tcPr>
+          <w:p>
+            <w:pPr>
+              <w:spacing w:before="0" w:after="0"/>
+              <w:jc w:val="center"/>
+            </w:pPr>
+          </w:p>
+        </w:tc>
+        <w:tc>
+          <w:tcPr>
+            <w:tcW w:w="2160" w:type="dxa"/>
+            <w:vAlign w:val="center"/>
+          </w:tcPr>
+          <w:p>
+            <w:pPr>
+              <w:spacing w:before="0" w:after="0"/>
+              <w:jc w:val="center"/>
+              <w:rPr>
+                <w:i/>
+                <w:iCs/>
+              </w:rPr>
+            </w:pPr>
+            <w:proofErr w:type="spellStart"/>
+            <w:r>
+              <w:rPr>
+                <w:i/>
+                <w:iCs/>
+              </w:rPr>
+              <w:t>Not</w:t>
+            </w:r>
+            <w:proofErr w:type="spellEnd"/>
+            <w:r>
+              <w:rPr>
+                <w:i/>
+                <w:iCs/>
+              </w:rPr>
+              <w:t xml:space="preserve"> </w:t>
+            </w:r>
+            <w:proofErr w:type="spellStart"/>
+            <w:r>
+              <w:rPr>
+                <w:i/>
+                <w:iCs/>
+              </w:rPr>
+              <w:t>Null</w:t>
+            </w:r>
+            <w:proofErr w:type="spellEnd"/>
+          </w:p>
+        </w:tc>
+        <w:tc>
+          <w:tcPr>
+            <w:tcW w:w="2160" w:type="dxa"/>
+            <w:vAlign w:val="center"/>
+          </w:tcPr>
+          <w:p>
+            <w:pPr>
+              <w:spacing w:before="0" w:after="0"/>
+              <w:jc w:val="center"/>
+            </w:pPr>
+            <w:r>
+              <w:t>N/D</w:t>
+            </w:r>
+          </w:p>
+        </w:tc>
+        <w:tc>
+          <w:tcPr>
+            <w:tcW w:w="2880" w:type="dxa"/>
+            <w:vAlign w:val="center"/>
+          </w:tcPr>
+          <w:p>
+            <w:pPr>
+              <w:spacing w:before="0" w:after="0"/>
+              <w:jc w:val="center"/>
+            </w:pPr>
+            <w:r>
+              <w:t>Foto de perfil do usuário.</w:t>
+            </w:r>
+          </w:p>
+        </w:tc>
+      </w:tr>
+      <w:tr>
+        <w:trPr>
+          <w:jc w:val="center"/>
+        </w:trPr>
+        <w:tc>
+          <w:tcPr>
+            <w:tcW w:w="1206" w:type="dxa"/>
+            <w:vAlign w:val="center"/>
+          </w:tcPr>
+          <w:p>
+            <w:pPr>
+              <w:spacing w:before="0" w:after="0"/>
+              <w:jc w:val="center"/>
+              <w:rPr>
+                <w:i/>
+                <w:iCs/>
+              </w:rPr>
+            </w:pPr>
+          </w:p>
+        </w:tc>
+        <w:tc>
+          <w:tcPr>
+            <w:tcW w:w="1854" w:type="dxa"/>
+            <w:vAlign w:val="center"/>
+          </w:tcPr>
+          <w:p>
+            <w:pPr>
+              <w:spacing w:before="0" w:after="0"/>
+              <w:jc w:val="center"/>
+              <w:rPr>
+                <w:i/>
+                <w:iCs/>
+              </w:rPr>
+            </w:pPr>
+            <w:proofErr w:type="spellStart"/>
+            <w:r>
+              <w:rPr>
+                <w:i/>
+                <w:iCs/>
+              </w:rPr>
+              <w:t>CreatedAt</w:t>
+            </w:r>
+            <w:proofErr w:type="spellEnd"/>
+          </w:p>
+        </w:tc>
+        <w:tc>
+          <w:tcPr>
+            <w:tcW w:w="1620" w:type="dxa"/>
+            <w:vAlign w:val="center"/>
+          </w:tcPr>
+          <w:p>
+            <w:pPr>
+              <w:spacing w:before="0" w:after="0"/>
+              <w:jc w:val="center"/>
+            </w:pPr>
+            <w:r>
+              <w:t>Data</w:t>
+            </w:r>
+          </w:p>
+        </w:tc>
+        <w:tc>
+          <w:tcPr>
+            <w:tcW w:w="2160" w:type="dxa"/>
+            <w:vAlign w:val="center"/>
+          </w:tcPr>
+          <w:p>
+            <w:pPr>
+              <w:spacing w:before="0" w:after="0"/>
+              <w:jc w:val="center"/>
+            </w:pPr>
+          </w:p>
+        </w:tc>
+        <w:tc>
+          <w:tcPr>
+            <w:tcW w:w="2160" w:type="dxa"/>
+            <w:vAlign w:val="center"/>
+          </w:tcPr>
+          <w:p>
+            <w:pPr>
+              <w:spacing w:before="0" w:after="0"/>
+              <w:jc w:val="center"/>
+              <w:rPr>
+                <w:i/>
+                <w:iCs/>
+              </w:rPr>
+            </w:pPr>
+            <w:proofErr w:type="spellStart"/>
+            <w:r>
+              <w:rPr>
+                <w:i/>
+                <w:iCs/>
+              </w:rPr>
+              <w:t>Not</w:t>
+            </w:r>
+            <w:proofErr w:type="spellEnd"/>
+            <w:r>
+              <w:rPr>
+                <w:i/>
+                <w:iCs/>
+              </w:rPr>
+              <w:t xml:space="preserve"> </w:t>
+            </w:r>
+            <w:proofErr w:type="spellStart"/>
+            <w:r>
+              <w:rPr>
+                <w:i/>
+                <w:iCs/>
+              </w:rPr>
+              <w:t>null</w:t>
+            </w:r>
+            <w:proofErr w:type="spellEnd"/>
+          </w:p>
+        </w:tc>
+        <w:tc>
+          <w:tcPr>
+            <w:tcW w:w="2160" w:type="dxa"/>
+            <w:vAlign w:val="center"/>
+          </w:tcPr>
+          <w:p>
+            <w:pPr>
+              <w:spacing w:before="0" w:after="0"/>
+              <w:jc w:val="center"/>
+            </w:pPr>
+            <w:r>
+              <w:t>N/D</w:t>
+            </w:r>
+          </w:p>
+        </w:tc>
+        <w:tc>
+          <w:tcPr>
+            <w:tcW w:w="2880" w:type="dxa"/>
+            <w:vAlign w:val="center"/>
+          </w:tcPr>
+          <w:p>
+            <w:pPr>
+              <w:spacing w:before="0" w:after="0"/>
+              <w:jc w:val="center"/>
+            </w:pPr>
+            <w:r>
+              <w:t>Data de criação do usuário no banco de dados.</w:t>
+            </w:r>
+          </w:p>
+        </w:tc>
+      </w:tr>
+      <w:tr>
+        <w:trPr>
+          <w:jc w:val="center"/>
+        </w:trPr>
+        <w:tc>
+          <w:tcPr>
+            <w:tcW w:w="1206" w:type="dxa"/>
+            <w:vAlign w:val="center"/>
+          </w:tcPr>
+          <w:p>
+            <w:pPr>
+              <w:spacing w:before="0" w:after="0"/>
+              <w:jc w:val="center"/>
+              <w:rPr>
+                <w:i/>
+                <w:iCs/>
+              </w:rPr>
+            </w:pPr>
+          </w:p>
+        </w:tc>
+        <w:tc>
+          <w:tcPr>
+            <w:tcW w:w="1854" w:type="dxa"/>
+            <w:vAlign w:val="center"/>
+          </w:tcPr>
+          <w:p>
+            <w:pPr>
+              <w:spacing w:before="0" w:after="0"/>
+              <w:jc w:val="center"/>
+              <w:rPr>
+                <w:i/>
+                <w:iCs/>
+              </w:rPr>
+            </w:pPr>
+            <w:proofErr w:type="spellStart"/>
+            <w:r>
+              <w:rPr>
+                <w:i/>
+                <w:iCs/>
+              </w:rPr>
+              <w:t>UpdatedAt</w:t>
+            </w:r>
+            <w:proofErr w:type="spellEnd"/>
+          </w:p>
+        </w:tc>
+        <w:tc>
+          <w:tcPr>
+            <w:tcW w:w="1620" w:type="dxa"/>
+            <w:vAlign w:val="center"/>
+          </w:tcPr>
+          <w:p>
+            <w:pPr>
+              <w:spacing w:before="0" w:after="0"/>
+              <w:jc w:val="center"/>
+            </w:pPr>
+            <w:r>
+              <w:t>Data</w:t>
+            </w:r>
+          </w:p>
+        </w:tc>
+        <w:tc>
+          <w:tcPr>
+            <w:tcW w:w="2160" w:type="dxa"/>
+            <w:vAlign w:val="center"/>
+          </w:tcPr>
+          <w:p>
+            <w:pPr>
+              <w:spacing w:before="0" w:after="0"/>
+              <w:jc w:val="center"/>
+            </w:pPr>
+          </w:p>
+        </w:tc>
+        <w:tc>
+          <w:tcPr>
+            <w:tcW w:w="2160" w:type="dxa"/>
+            <w:vAlign w:val="center"/>
+          </w:tcPr>
+          <w:p>
+            <w:pPr>
+              <w:spacing w:before="0" w:after="0"/>
+              <w:jc w:val="center"/>
+              <w:rPr>
+                <w:i/>
+                <w:iCs/>
+              </w:rPr>
+            </w:pPr>
+            <w:proofErr w:type="spellStart"/>
+            <w:r>
+              <w:rPr>
+                <w:i/>
+                <w:iCs/>
+              </w:rPr>
+              <w:t>Not</w:t>
+            </w:r>
+            <w:proofErr w:type="spellEnd"/>
+            <w:r>
+              <w:rPr>
+                <w:i/>
+                <w:iCs/>
+              </w:rPr>
+              <w:t xml:space="preserve"> </w:t>
+            </w:r>
+            <w:proofErr w:type="spellStart"/>
+            <w:r>
+              <w:rPr>
+                <w:i/>
+                <w:iCs/>
+              </w:rPr>
+              <w:t>null</w:t>
+            </w:r>
+            <w:proofErr w:type="spellEnd"/>
+          </w:p>
+        </w:tc>
+        <w:tc>
+          <w:tcPr>
+            <w:tcW w:w="2160" w:type="dxa"/>
+            <w:vAlign w:val="center"/>
+          </w:tcPr>
+          <w:p>
+            <w:pPr>
+              <w:spacing w:before="0" w:after="0"/>
+              <w:jc w:val="center"/>
+            </w:pPr>
+            <w:r>
+              <w:t>N/D</w:t>
+            </w:r>
+          </w:p>
+        </w:tc>
+        <w:tc>
+          <w:tcPr>
+            <w:tcW w:w="2880" w:type="dxa"/>
+            <w:vAlign w:val="center"/>
+          </w:tcPr>
+          <w:p>
+            <w:pPr>
+              <w:spacing w:before="0" w:after="0"/>
+            </w:pPr>
+            <w:r>
+              <w:t>Última vez que o registro do usuário foi atualizado.</w:t>
             </w:r>
           </w:p>
         </w:tc>
@@ -2035,19 +2869,29 @@
       <w:r>
         <w:t xml:space="preserve">QUADRO </w:t>
       </w:r>
-      <w:fldSimple w:instr=" SEQ QUADRO \* ARABIC ">
-        <w:r>
-          <w:rPr>
-            <w:noProof/>
-          </w:rPr>
-          <w:t>1</w:t>
-        </w:r>
-      </w:fldSimple>
       <w:r>
-        <w:t xml:space="preserve"> – </w:t>
+        <w:fldChar w:fldCharType="begin"/>
       </w:r>
       <w:r>
-        <w:t>Dicionário lógico do objeto User</w:t>
+        <w:instrText xml:space="preserve"> SEQ QUADRO \* ARABIC </w:instrText>
+      </w:r>
+      <w:r>
+        <w:fldChar w:fldCharType="separate"/>
+      </w:r>
+      <w:r>
+        <w:rPr>
+          <w:noProof/>
+        </w:rPr>
+        <w:t>1</w:t>
+      </w:r>
+      <w:r>
+        <w:rPr>
+          <w:noProof/>
+        </w:rPr>
+        <w:fldChar w:fldCharType="end"/>
+      </w:r>
+      <w:r>
+        <w:t xml:space="preserve"> – Dicionário lógico do objeto User</w:t>
       </w:r>
     </w:p>
     <w:p>
@@ -2309,11 +3153,7 @@
               <w:jc w:val="center"/>
             </w:pPr>
             <w:r>
-              <w:t xml:space="preserve">Número de identificação da tabela de combustível, </w:t>
-            </w:r>
-            <w:r>
-              <w:lastRenderedPageBreak/>
-              <w:t>gerado automaticamente.</w:t>
+              <w:t>Número de identificação da tabela de combustível, gerado automaticamente.</w:t>
             </w:r>
           </w:p>
         </w:tc>
@@ -2492,6 +3332,280 @@
             </w:pPr>
             <w:r>
               <w:t>Nome do combustível.</w:t>
+            </w:r>
+          </w:p>
+        </w:tc>
+      </w:tr>
+      <w:tr>
+        <w:tc>
+          <w:tcPr>
+            <w:tcW w:w="1457" w:type="dxa"/>
+            <w:vAlign w:val="center"/>
+          </w:tcPr>
+          <w:p>
+            <w:pPr>
+              <w:spacing w:before="0" w:after="0"/>
+              <w:jc w:val="center"/>
+            </w:pPr>
+          </w:p>
+        </w:tc>
+        <w:tc>
+          <w:tcPr>
+            <w:tcW w:w="2122" w:type="dxa"/>
+            <w:vAlign w:val="center"/>
+          </w:tcPr>
+          <w:p>
+            <w:pPr>
+              <w:spacing w:before="0" w:after="0"/>
+              <w:jc w:val="center"/>
+              <w:rPr>
+                <w:i/>
+                <w:iCs/>
+              </w:rPr>
+            </w:pPr>
+            <w:proofErr w:type="spellStart"/>
+            <w:r>
+              <w:rPr>
+                <w:i/>
+                <w:iCs/>
+              </w:rPr>
+              <w:t>CreatedAt</w:t>
+            </w:r>
+            <w:proofErr w:type="spellEnd"/>
+          </w:p>
+        </w:tc>
+        <w:tc>
+          <w:tcPr>
+            <w:tcW w:w="2118" w:type="dxa"/>
+            <w:vAlign w:val="center"/>
+          </w:tcPr>
+          <w:p>
+            <w:pPr>
+              <w:spacing w:before="0" w:after="0"/>
+              <w:jc w:val="center"/>
+            </w:pPr>
+            <w:r>
+              <w:t>Data</w:t>
+            </w:r>
+          </w:p>
+        </w:tc>
+        <w:tc>
+          <w:tcPr>
+            <w:tcW w:w="2165" w:type="dxa"/>
+            <w:vAlign w:val="center"/>
+          </w:tcPr>
+          <w:p>
+            <w:pPr>
+              <w:spacing w:before="0" w:after="0"/>
+              <w:jc w:val="center"/>
+            </w:pPr>
+          </w:p>
+        </w:tc>
+        <w:tc>
+          <w:tcPr>
+            <w:tcW w:w="2142" w:type="dxa"/>
+            <w:vAlign w:val="center"/>
+          </w:tcPr>
+          <w:p>
+            <w:pPr>
+              <w:spacing w:before="0" w:after="0"/>
+              <w:jc w:val="center"/>
+              <w:rPr>
+                <w:i/>
+                <w:iCs/>
+              </w:rPr>
+            </w:pPr>
+            <w:proofErr w:type="spellStart"/>
+            <w:r>
+              <w:rPr>
+                <w:i/>
+                <w:iCs/>
+              </w:rPr>
+              <w:t>Not</w:t>
+            </w:r>
+            <w:proofErr w:type="spellEnd"/>
+            <w:r>
+              <w:rPr>
+                <w:i/>
+                <w:iCs/>
+              </w:rPr>
+              <w:t xml:space="preserve"> </w:t>
+            </w:r>
+            <w:proofErr w:type="spellStart"/>
+            <w:r>
+              <w:rPr>
+                <w:i/>
+                <w:iCs/>
+              </w:rPr>
+              <w:t>null</w:t>
+            </w:r>
+            <w:proofErr w:type="spellEnd"/>
+          </w:p>
+        </w:tc>
+        <w:tc>
+          <w:tcPr>
+            <w:tcW w:w="2120" w:type="dxa"/>
+            <w:vAlign w:val="center"/>
+          </w:tcPr>
+          <w:p>
+            <w:pPr>
+              <w:spacing w:before="0" w:after="0"/>
+              <w:jc w:val="center"/>
+            </w:pPr>
+            <w:r>
+              <w:t>N/D</w:t>
+            </w:r>
+          </w:p>
+        </w:tc>
+        <w:tc>
+          <w:tcPr>
+            <w:tcW w:w="1916" w:type="dxa"/>
+            <w:vAlign w:val="center"/>
+          </w:tcPr>
+          <w:p>
+            <w:pPr>
+              <w:spacing w:before="0" w:after="0"/>
+              <w:jc w:val="center"/>
+            </w:pPr>
+            <w:r>
+              <w:t>Data de criação do registro no banco de dados.</w:t>
+            </w:r>
+          </w:p>
+        </w:tc>
+      </w:tr>
+      <w:tr>
+        <w:tc>
+          <w:tcPr>
+            <w:tcW w:w="1457" w:type="dxa"/>
+            <w:vAlign w:val="center"/>
+          </w:tcPr>
+          <w:p>
+            <w:pPr>
+              <w:spacing w:before="0" w:after="0"/>
+              <w:jc w:val="center"/>
+            </w:pPr>
+          </w:p>
+        </w:tc>
+        <w:tc>
+          <w:tcPr>
+            <w:tcW w:w="2122" w:type="dxa"/>
+            <w:vAlign w:val="center"/>
+          </w:tcPr>
+          <w:p>
+            <w:pPr>
+              <w:spacing w:before="0" w:after="0"/>
+              <w:jc w:val="center"/>
+              <w:rPr>
+                <w:i/>
+                <w:iCs/>
+              </w:rPr>
+            </w:pPr>
+            <w:proofErr w:type="spellStart"/>
+            <w:r>
+              <w:rPr>
+                <w:i/>
+                <w:iCs/>
+              </w:rPr>
+              <w:t>UpdatedAt</w:t>
+            </w:r>
+            <w:proofErr w:type="spellEnd"/>
+          </w:p>
+        </w:tc>
+        <w:tc>
+          <w:tcPr>
+            <w:tcW w:w="2118" w:type="dxa"/>
+            <w:vAlign w:val="center"/>
+          </w:tcPr>
+          <w:p>
+            <w:pPr>
+              <w:spacing w:before="0" w:after="0"/>
+              <w:jc w:val="center"/>
+            </w:pPr>
+            <w:r>
+              <w:t>Data</w:t>
+            </w:r>
+          </w:p>
+        </w:tc>
+        <w:tc>
+          <w:tcPr>
+            <w:tcW w:w="2165" w:type="dxa"/>
+            <w:vAlign w:val="center"/>
+          </w:tcPr>
+          <w:p>
+            <w:pPr>
+              <w:spacing w:before="0" w:after="0"/>
+              <w:jc w:val="center"/>
+            </w:pPr>
+          </w:p>
+        </w:tc>
+        <w:tc>
+          <w:tcPr>
+            <w:tcW w:w="2142" w:type="dxa"/>
+            <w:vAlign w:val="center"/>
+          </w:tcPr>
+          <w:p>
+            <w:pPr>
+              <w:spacing w:before="0" w:after="0"/>
+              <w:jc w:val="center"/>
+              <w:rPr>
+                <w:i/>
+                <w:iCs/>
+              </w:rPr>
+            </w:pPr>
+            <w:proofErr w:type="spellStart"/>
+            <w:r>
+              <w:rPr>
+                <w:i/>
+                <w:iCs/>
+              </w:rPr>
+              <w:t>Not</w:t>
+            </w:r>
+            <w:proofErr w:type="spellEnd"/>
+            <w:r>
+              <w:rPr>
+                <w:i/>
+                <w:iCs/>
+              </w:rPr>
+              <w:t xml:space="preserve"> </w:t>
+            </w:r>
+            <w:proofErr w:type="spellStart"/>
+            <w:r>
+              <w:rPr>
+                <w:i/>
+                <w:iCs/>
+              </w:rPr>
+              <w:t>null</w:t>
+            </w:r>
+            <w:proofErr w:type="spellEnd"/>
+          </w:p>
+        </w:tc>
+        <w:tc>
+          <w:tcPr>
+            <w:tcW w:w="2120" w:type="dxa"/>
+            <w:vAlign w:val="center"/>
+          </w:tcPr>
+          <w:p>
+            <w:pPr>
+              <w:spacing w:before="0" w:after="0"/>
+              <w:jc w:val="center"/>
+            </w:pPr>
+            <w:r>
+              <w:t>N/D</w:t>
+            </w:r>
+          </w:p>
+        </w:tc>
+        <w:tc>
+          <w:tcPr>
+            <w:tcW w:w="1916" w:type="dxa"/>
+            <w:vAlign w:val="center"/>
+          </w:tcPr>
+          <w:p>
+            <w:pPr>
+              <w:spacing w:before="0" w:after="0"/>
+              <w:jc w:val="center"/>
+            </w:pPr>
+            <w:r>
+              <w:t>Data da última atualização feita no registro.</w:t>
             </w:r>
           </w:p>
         </w:tc>
@@ -2504,19 +3618,29 @@
       <w:r>
         <w:t xml:space="preserve">QUADRO </w:t>
       </w:r>
-      <w:fldSimple w:instr=" SEQ QUADRO \* ARABIC ">
-        <w:r>
-          <w:rPr>
-            <w:noProof/>
-          </w:rPr>
-          <w:t>2</w:t>
-        </w:r>
-      </w:fldSimple>
       <w:r>
-        <w:t xml:space="preserve"> – </w:t>
+        <w:fldChar w:fldCharType="begin"/>
       </w:r>
       <w:r>
-        <w:t xml:space="preserve">Dicionário lógico do Objeto </w:t>
+        <w:instrText xml:space="preserve"> SEQ QUADRO \* ARABIC </w:instrText>
+      </w:r>
+      <w:r>
+        <w:fldChar w:fldCharType="separate"/>
+      </w:r>
+      <w:r>
+        <w:rPr>
+          <w:noProof/>
+        </w:rPr>
+        <w:t>2</w:t>
+      </w:r>
+      <w:r>
+        <w:rPr>
+          <w:noProof/>
+        </w:rPr>
+        <w:fldChar w:fldCharType="end"/>
+      </w:r>
+      <w:r>
+        <w:t xml:space="preserve"> – Dicionário lógico do Objeto </w:t>
       </w:r>
       <w:proofErr w:type="spellStart"/>
       <w:r>
@@ -3322,11 +4446,11 @@
               <w:jc w:val="center"/>
             </w:pPr>
             <w:r>
-              <w:t xml:space="preserve">Usuário dono do posto de combustível, responsável por </w:t>
+              <w:t xml:space="preserve">Usuário dono do posto de combustível, responsável por atualizar os </w:t>
             </w:r>
             <w:r>
               <w:lastRenderedPageBreak/>
-              <w:t>atualizar os preços e os combustíveis disponíveis no posto.</w:t>
+              <w:t>preços e os combustíveis disponíveis no posto.</w:t>
             </w:r>
           </w:p>
         </w:tc>
@@ -5034,6 +6158,608 @@
             </w:pPr>
             <w:r>
               <w:t>Informa o horário de fechamento do posto.</w:t>
+            </w:r>
+          </w:p>
+        </w:tc>
+      </w:tr>
+      <w:tr>
+        <w:tc>
+          <w:tcPr>
+            <w:tcW w:w="1452" w:type="dxa"/>
+            <w:vAlign w:val="center"/>
+          </w:tcPr>
+          <w:p>
+            <w:pPr>
+              <w:spacing w:before="0" w:after="0"/>
+              <w:jc w:val="center"/>
+              <w:rPr>
+                <w:i/>
+                <w:iCs/>
+              </w:rPr>
+            </w:pPr>
+          </w:p>
+        </w:tc>
+        <w:tc>
+          <w:tcPr>
+            <w:tcW w:w="2162" w:type="dxa"/>
+            <w:vAlign w:val="center"/>
+          </w:tcPr>
+          <w:p>
+            <w:pPr>
+              <w:spacing w:before="0" w:after="0"/>
+              <w:jc w:val="center"/>
+              <w:rPr>
+                <w:i/>
+                <w:iCs/>
+              </w:rPr>
+            </w:pPr>
+            <w:proofErr w:type="spellStart"/>
+            <w:r>
+              <w:rPr>
+                <w:i/>
+                <w:iCs/>
+              </w:rPr>
+              <w:t>Photo</w:t>
+            </w:r>
+            <w:proofErr w:type="spellEnd"/>
+          </w:p>
+        </w:tc>
+        <w:tc>
+          <w:tcPr>
+            <w:tcW w:w="2117" w:type="dxa"/>
+            <w:vAlign w:val="center"/>
+          </w:tcPr>
+          <w:p>
+            <w:pPr>
+              <w:spacing w:before="0" w:after="0"/>
+              <w:jc w:val="center"/>
+              <w:rPr>
+                <w:i/>
+                <w:iCs/>
+              </w:rPr>
+            </w:pPr>
+            <w:proofErr w:type="spellStart"/>
+            <w:r>
+              <w:rPr>
+                <w:i/>
+                <w:iCs/>
+              </w:rPr>
+              <w:t>Text</w:t>
+            </w:r>
+            <w:proofErr w:type="spellEnd"/>
+          </w:p>
+        </w:tc>
+        <w:tc>
+          <w:tcPr>
+            <w:tcW w:w="2159" w:type="dxa"/>
+            <w:vAlign w:val="center"/>
+          </w:tcPr>
+          <w:p>
+            <w:pPr>
+              <w:spacing w:before="0" w:after="0"/>
+              <w:jc w:val="center"/>
+            </w:pPr>
+          </w:p>
+        </w:tc>
+        <w:tc>
+          <w:tcPr>
+            <w:tcW w:w="2126" w:type="dxa"/>
+            <w:vAlign w:val="center"/>
+          </w:tcPr>
+          <w:p>
+            <w:pPr>
+              <w:spacing w:before="0" w:after="0"/>
+              <w:jc w:val="center"/>
+              <w:rPr>
+                <w:i/>
+                <w:iCs/>
+              </w:rPr>
+            </w:pPr>
+            <w:proofErr w:type="spellStart"/>
+            <w:r>
+              <w:rPr>
+                <w:i/>
+                <w:iCs/>
+              </w:rPr>
+              <w:t>Not</w:t>
+            </w:r>
+            <w:proofErr w:type="spellEnd"/>
+            <w:r>
+              <w:rPr>
+                <w:i/>
+                <w:iCs/>
+              </w:rPr>
+              <w:t xml:space="preserve"> </w:t>
+            </w:r>
+            <w:proofErr w:type="spellStart"/>
+            <w:r>
+              <w:rPr>
+                <w:i/>
+                <w:iCs/>
+              </w:rPr>
+              <w:t>null</w:t>
+            </w:r>
+            <w:proofErr w:type="spellEnd"/>
+          </w:p>
+        </w:tc>
+        <w:tc>
+          <w:tcPr>
+            <w:tcW w:w="2108" w:type="dxa"/>
+            <w:vAlign w:val="center"/>
+          </w:tcPr>
+          <w:p>
+            <w:pPr>
+              <w:spacing w:before="0" w:after="0"/>
+              <w:jc w:val="center"/>
+              <w:rPr>
+                <w:i/>
+                <w:iCs/>
+              </w:rPr>
+            </w:pPr>
+            <w:r>
+              <w:t>N/D</w:t>
+            </w:r>
+          </w:p>
+        </w:tc>
+        <w:tc>
+          <w:tcPr>
+            <w:tcW w:w="1916" w:type="dxa"/>
+            <w:vAlign w:val="center"/>
+          </w:tcPr>
+          <w:p>
+            <w:pPr>
+              <w:spacing w:before="0" w:after="0"/>
+              <w:jc w:val="center"/>
+            </w:pPr>
+            <w:r>
+              <w:t>Foto do posto de combustível.</w:t>
+            </w:r>
+          </w:p>
+        </w:tc>
+      </w:tr>
+      <w:tr>
+        <w:tc>
+          <w:tcPr>
+            <w:tcW w:w="1452" w:type="dxa"/>
+            <w:vAlign w:val="center"/>
+          </w:tcPr>
+          <w:p>
+            <w:pPr>
+              <w:spacing w:before="0" w:after="0"/>
+              <w:jc w:val="center"/>
+              <w:rPr>
+                <w:i/>
+                <w:iCs/>
+              </w:rPr>
+            </w:pPr>
+          </w:p>
+        </w:tc>
+        <w:tc>
+          <w:tcPr>
+            <w:tcW w:w="2162" w:type="dxa"/>
+            <w:vAlign w:val="center"/>
+          </w:tcPr>
+          <w:p>
+            <w:pPr>
+              <w:spacing w:before="0" w:after="0"/>
+              <w:jc w:val="center"/>
+              <w:rPr>
+                <w:i/>
+                <w:iCs/>
+              </w:rPr>
+            </w:pPr>
+            <w:r>
+              <w:rPr>
+                <w:i/>
+                <w:iCs/>
+              </w:rPr>
+              <w:t>Active</w:t>
+            </w:r>
+          </w:p>
+        </w:tc>
+        <w:tc>
+          <w:tcPr>
+            <w:tcW w:w="2117" w:type="dxa"/>
+            <w:vAlign w:val="center"/>
+          </w:tcPr>
+          <w:p>
+            <w:pPr>
+              <w:spacing w:before="0" w:after="0"/>
+              <w:jc w:val="center"/>
+            </w:pPr>
+            <w:r>
+              <w:t>Booleano</w:t>
+            </w:r>
+          </w:p>
+        </w:tc>
+        <w:tc>
+          <w:tcPr>
+            <w:tcW w:w="2159" w:type="dxa"/>
+            <w:vAlign w:val="center"/>
+          </w:tcPr>
+          <w:p>
+            <w:pPr>
+              <w:spacing w:before="0" w:after="0"/>
+              <w:jc w:val="center"/>
+            </w:pPr>
+            <w:r>
+              <w:t xml:space="preserve">1 </w:t>
+            </w:r>
+            <w:r>
+              <w:rPr>
+                <w:i/>
+                <w:iCs/>
+              </w:rPr>
+              <w:t>byte</w:t>
+            </w:r>
+          </w:p>
+        </w:tc>
+        <w:tc>
+          <w:tcPr>
+            <w:tcW w:w="2126" w:type="dxa"/>
+            <w:vAlign w:val="center"/>
+          </w:tcPr>
+          <w:p>
+            <w:pPr>
+              <w:spacing w:before="0" w:after="0"/>
+              <w:jc w:val="center"/>
+              <w:rPr>
+                <w:i/>
+                <w:iCs/>
+              </w:rPr>
+            </w:pPr>
+            <w:proofErr w:type="spellStart"/>
+            <w:r>
+              <w:rPr>
+                <w:i/>
+                <w:iCs/>
+              </w:rPr>
+              <w:t>Not</w:t>
+            </w:r>
+            <w:proofErr w:type="spellEnd"/>
+            <w:r>
+              <w:rPr>
+                <w:i/>
+                <w:iCs/>
+              </w:rPr>
+              <w:t xml:space="preserve"> </w:t>
+            </w:r>
+            <w:proofErr w:type="spellStart"/>
+            <w:r>
+              <w:rPr>
+                <w:i/>
+                <w:iCs/>
+              </w:rPr>
+              <w:t>null</w:t>
+            </w:r>
+            <w:proofErr w:type="spellEnd"/>
+          </w:p>
+        </w:tc>
+        <w:tc>
+          <w:tcPr>
+            <w:tcW w:w="2108" w:type="dxa"/>
+            <w:vAlign w:val="center"/>
+          </w:tcPr>
+          <w:p>
+            <w:pPr>
+              <w:spacing w:before="0" w:after="0"/>
+              <w:jc w:val="center"/>
+              <w:rPr>
+                <w:i/>
+                <w:iCs/>
+              </w:rPr>
+            </w:pPr>
+            <w:r>
+              <w:rPr>
+                <w:i/>
+                <w:iCs/>
+              </w:rPr>
+              <w:t>False</w:t>
+            </w:r>
+          </w:p>
+        </w:tc>
+        <w:tc>
+          <w:tcPr>
+            <w:tcW w:w="1916" w:type="dxa"/>
+            <w:vAlign w:val="center"/>
+          </w:tcPr>
+          <w:p>
+            <w:pPr>
+              <w:spacing w:before="0" w:after="0"/>
+              <w:jc w:val="center"/>
+            </w:pPr>
+            <w:r>
+              <w:t>Indica se o posto está ativo ou não.</w:t>
+            </w:r>
+          </w:p>
+        </w:tc>
+      </w:tr>
+      <w:tr>
+        <w:tc>
+          <w:tcPr>
+            <w:tcW w:w="1452" w:type="dxa"/>
+            <w:vAlign w:val="center"/>
+          </w:tcPr>
+          <w:p>
+            <w:pPr>
+              <w:spacing w:before="0" w:after="0"/>
+              <w:jc w:val="center"/>
+              <w:rPr>
+                <w:i/>
+                <w:iCs/>
+              </w:rPr>
+            </w:pPr>
+          </w:p>
+        </w:tc>
+        <w:tc>
+          <w:tcPr>
+            <w:tcW w:w="2162" w:type="dxa"/>
+            <w:vAlign w:val="center"/>
+          </w:tcPr>
+          <w:p>
+            <w:pPr>
+              <w:spacing w:before="0" w:after="0"/>
+              <w:jc w:val="center"/>
+              <w:rPr>
+                <w:i/>
+                <w:iCs/>
+              </w:rPr>
+            </w:pPr>
+            <w:proofErr w:type="spellStart"/>
+            <w:r>
+              <w:rPr>
+                <w:i/>
+                <w:iCs/>
+              </w:rPr>
+              <w:t>CreatedAt</w:t>
+            </w:r>
+            <w:proofErr w:type="spellEnd"/>
+          </w:p>
+        </w:tc>
+        <w:tc>
+          <w:tcPr>
+            <w:tcW w:w="2117" w:type="dxa"/>
+            <w:vAlign w:val="center"/>
+          </w:tcPr>
+          <w:p>
+            <w:pPr>
+              <w:spacing w:before="0" w:after="0"/>
+              <w:jc w:val="center"/>
+            </w:pPr>
+            <w:r>
+              <w:t>Date</w:t>
+            </w:r>
+          </w:p>
+        </w:tc>
+        <w:tc>
+          <w:tcPr>
+            <w:tcW w:w="2159" w:type="dxa"/>
+            <w:vAlign w:val="center"/>
+          </w:tcPr>
+          <w:p>
+            <w:pPr>
+              <w:spacing w:before="0" w:after="0"/>
+              <w:jc w:val="center"/>
+            </w:pPr>
+          </w:p>
+        </w:tc>
+        <w:tc>
+          <w:tcPr>
+            <w:tcW w:w="2126" w:type="dxa"/>
+            <w:vAlign w:val="center"/>
+          </w:tcPr>
+          <w:p>
+            <w:pPr>
+              <w:spacing w:before="0" w:after="0"/>
+              <w:jc w:val="center"/>
+              <w:rPr>
+                <w:i/>
+                <w:iCs/>
+              </w:rPr>
+            </w:pPr>
+            <w:proofErr w:type="spellStart"/>
+            <w:r>
+              <w:rPr>
+                <w:i/>
+                <w:iCs/>
+              </w:rPr>
+              <w:t>Not</w:t>
+            </w:r>
+            <w:proofErr w:type="spellEnd"/>
+            <w:r>
+              <w:rPr>
+                <w:i/>
+                <w:iCs/>
+              </w:rPr>
+              <w:t xml:space="preserve"> </w:t>
+            </w:r>
+            <w:proofErr w:type="spellStart"/>
+            <w:r>
+              <w:rPr>
+                <w:i/>
+                <w:iCs/>
+              </w:rPr>
+              <w:t>null</w:t>
+            </w:r>
+            <w:proofErr w:type="spellEnd"/>
+          </w:p>
+        </w:tc>
+        <w:tc>
+          <w:tcPr>
+            <w:tcW w:w="2108" w:type="dxa"/>
+            <w:vAlign w:val="center"/>
+          </w:tcPr>
+          <w:p>
+            <w:pPr>
+              <w:spacing w:before="0" w:after="0"/>
+              <w:jc w:val="center"/>
+              <w:rPr>
+                <w:i/>
+                <w:iCs/>
+              </w:rPr>
+            </w:pPr>
+            <w:r>
+              <w:t>N/D</w:t>
+            </w:r>
+          </w:p>
+        </w:tc>
+        <w:tc>
+          <w:tcPr>
+            <w:tcW w:w="1916" w:type="dxa"/>
+            <w:vAlign w:val="center"/>
+          </w:tcPr>
+          <w:p>
+            <w:pPr>
+              <w:spacing w:before="0" w:after="0"/>
+              <w:jc w:val="center"/>
+            </w:pPr>
+            <w:r>
+              <w:t>Indica quando o registro foi criado no banco.</w:t>
+            </w:r>
+          </w:p>
+        </w:tc>
+      </w:tr>
+      <w:tr>
+        <w:tc>
+          <w:tcPr>
+            <w:tcW w:w="1452" w:type="dxa"/>
+            <w:vAlign w:val="center"/>
+          </w:tcPr>
+          <w:p>
+            <w:pPr>
+              <w:spacing w:before="0" w:after="0"/>
+              <w:jc w:val="center"/>
+              <w:rPr>
+                <w:i/>
+                <w:iCs/>
+              </w:rPr>
+            </w:pPr>
+          </w:p>
+        </w:tc>
+        <w:tc>
+          <w:tcPr>
+            <w:tcW w:w="2162" w:type="dxa"/>
+            <w:vAlign w:val="center"/>
+          </w:tcPr>
+          <w:p>
+            <w:pPr>
+              <w:spacing w:before="0" w:after="0"/>
+              <w:jc w:val="center"/>
+              <w:rPr>
+                <w:i/>
+                <w:iCs/>
+              </w:rPr>
+            </w:pPr>
+            <w:proofErr w:type="spellStart"/>
+            <w:r>
+              <w:rPr>
+                <w:i/>
+                <w:iCs/>
+              </w:rPr>
+              <w:t>UpdatedAt</w:t>
+            </w:r>
+            <w:proofErr w:type="spellEnd"/>
+          </w:p>
+        </w:tc>
+        <w:tc>
+          <w:tcPr>
+            <w:tcW w:w="2117" w:type="dxa"/>
+            <w:vAlign w:val="center"/>
+          </w:tcPr>
+          <w:p>
+            <w:pPr>
+              <w:spacing w:before="0" w:after="0"/>
+              <w:jc w:val="center"/>
+            </w:pPr>
+            <w:r>
+              <w:t>Date</w:t>
+            </w:r>
+          </w:p>
+        </w:tc>
+        <w:tc>
+          <w:tcPr>
+            <w:tcW w:w="2159" w:type="dxa"/>
+            <w:vAlign w:val="center"/>
+          </w:tcPr>
+          <w:p>
+            <w:pPr>
+              <w:spacing w:before="0" w:after="0"/>
+              <w:jc w:val="center"/>
+            </w:pPr>
+          </w:p>
+        </w:tc>
+        <w:tc>
+          <w:tcPr>
+            <w:tcW w:w="2126" w:type="dxa"/>
+            <w:vAlign w:val="center"/>
+          </w:tcPr>
+          <w:p>
+            <w:pPr>
+              <w:spacing w:before="0" w:after="0"/>
+              <w:jc w:val="center"/>
+              <w:rPr>
+                <w:i/>
+                <w:iCs/>
+              </w:rPr>
+            </w:pPr>
+            <w:proofErr w:type="spellStart"/>
+            <w:r>
+              <w:rPr>
+                <w:i/>
+                <w:iCs/>
+              </w:rPr>
+              <w:t>Not</w:t>
+            </w:r>
+            <w:proofErr w:type="spellEnd"/>
+            <w:r>
+              <w:rPr>
+                <w:i/>
+                <w:iCs/>
+              </w:rPr>
+              <w:t xml:space="preserve"> </w:t>
+            </w:r>
+            <w:proofErr w:type="spellStart"/>
+            <w:r>
+              <w:rPr>
+                <w:i/>
+                <w:iCs/>
+              </w:rPr>
+              <w:t>null</w:t>
+            </w:r>
+            <w:proofErr w:type="spellEnd"/>
+          </w:p>
+        </w:tc>
+        <w:tc>
+          <w:tcPr>
+            <w:tcW w:w="2108" w:type="dxa"/>
+            <w:vAlign w:val="center"/>
+          </w:tcPr>
+          <w:p>
+            <w:pPr>
+              <w:spacing w:before="0" w:after="0"/>
+              <w:jc w:val="center"/>
+              <w:rPr>
+                <w:i/>
+                <w:iCs/>
+              </w:rPr>
+            </w:pPr>
+            <w:r>
+              <w:t>N/D</w:t>
+            </w:r>
+          </w:p>
+        </w:tc>
+        <w:tc>
+          <w:tcPr>
+            <w:tcW w:w="1916" w:type="dxa"/>
+            <w:vAlign w:val="center"/>
+          </w:tcPr>
+          <w:p>
+            <w:pPr>
+              <w:spacing w:before="0" w:after="0"/>
+              <w:jc w:val="center"/>
+            </w:pPr>
+            <w:r>
+              <w:t>Indica a última vez que o registro foi atualizado no banco.</w:t>
             </w:r>
           </w:p>
         </w:tc>
@@ -5046,19 +6772,29 @@
       <w:r>
         <w:t xml:space="preserve">QUADRO </w:t>
       </w:r>
-      <w:fldSimple w:instr=" SEQ QUADRO \* ARABIC ">
-        <w:r>
-          <w:rPr>
-            <w:noProof/>
-          </w:rPr>
-          <w:t>3</w:t>
-        </w:r>
-      </w:fldSimple>
       <w:r>
-        <w:t xml:space="preserve"> – </w:t>
+        <w:fldChar w:fldCharType="begin"/>
       </w:r>
       <w:r>
-        <w:t xml:space="preserve">Dicionário lógico do objeto </w:t>
+        <w:instrText xml:space="preserve"> SEQ QUADRO \* ARABIC </w:instrText>
+      </w:r>
+      <w:r>
+        <w:fldChar w:fldCharType="separate"/>
+      </w:r>
+      <w:r>
+        <w:rPr>
+          <w:noProof/>
+        </w:rPr>
+        <w:t>3</w:t>
+      </w:r>
+      <w:r>
+        <w:rPr>
+          <w:noProof/>
+        </w:rPr>
+        <w:fldChar w:fldCharType="end"/>
+      </w:r>
+      <w:r>
+        <w:t xml:space="preserve"> – Dicionário lógico do objeto </w:t>
       </w:r>
       <w:proofErr w:type="spellStart"/>
       <w:r>
@@ -5117,7 +6853,6 @@
               <w:jc w:val="center"/>
             </w:pPr>
             <w:r>
-              <w:lastRenderedPageBreak/>
               <w:t>Tabela</w:t>
             </w:r>
           </w:p>
@@ -5222,12 +6957,21 @@
                 <w:iCs/>
               </w:rPr>
             </w:pPr>
-            <w:r>
-              <w:rPr>
-                <w:i/>
-                <w:iCs/>
-              </w:rPr>
-              <w:t xml:space="preserve">User </w:t>
+            <w:proofErr w:type="spellStart"/>
+            <w:r>
+              <w:rPr>
+                <w:i/>
+                <w:iCs/>
+              </w:rPr>
+              <w:t>User</w:t>
+            </w:r>
+            <w:proofErr w:type="spellEnd"/>
+            <w:r>
+              <w:rPr>
+                <w:i/>
+                <w:iCs/>
+              </w:rPr>
+              <w:t xml:space="preserve"> </w:t>
             </w:r>
             <w:proofErr w:type="spellStart"/>
             <w:r>
@@ -5651,6 +7395,274 @@
             </w:pPr>
             <w:r>
               <w:t>Identificação do combustível.</w:t>
+            </w:r>
+          </w:p>
+        </w:tc>
+      </w:tr>
+      <w:tr>
+        <w:tc>
+          <w:tcPr>
+            <w:tcW w:w="2005" w:type="dxa"/>
+            <w:vAlign w:val="center"/>
+          </w:tcPr>
+          <w:p>
+            <w:pPr>
+              <w:jc w:val="center"/>
+              <w:rPr>
+                <w:i/>
+                <w:iCs/>
+              </w:rPr>
+            </w:pPr>
+          </w:p>
+        </w:tc>
+        <w:tc>
+          <w:tcPr>
+            <w:tcW w:w="2006" w:type="dxa"/>
+            <w:vAlign w:val="center"/>
+          </w:tcPr>
+          <w:p>
+            <w:pPr>
+              <w:jc w:val="center"/>
+              <w:rPr>
+                <w:i/>
+                <w:iCs/>
+              </w:rPr>
+            </w:pPr>
+            <w:proofErr w:type="spellStart"/>
+            <w:r>
+              <w:rPr>
+                <w:i/>
+                <w:iCs/>
+              </w:rPr>
+              <w:t>CreatedAt</w:t>
+            </w:r>
+            <w:proofErr w:type="spellEnd"/>
+          </w:p>
+        </w:tc>
+        <w:tc>
+          <w:tcPr>
+            <w:tcW w:w="2006" w:type="dxa"/>
+            <w:vAlign w:val="center"/>
+          </w:tcPr>
+          <w:p>
+            <w:pPr>
+              <w:jc w:val="center"/>
+            </w:pPr>
+            <w:r>
+              <w:t>Data</w:t>
+            </w:r>
+          </w:p>
+        </w:tc>
+        <w:tc>
+          <w:tcPr>
+            <w:tcW w:w="2005" w:type="dxa"/>
+            <w:vAlign w:val="center"/>
+          </w:tcPr>
+          <w:p>
+            <w:pPr>
+              <w:jc w:val="center"/>
+            </w:pPr>
+          </w:p>
+        </w:tc>
+        <w:tc>
+          <w:tcPr>
+            <w:tcW w:w="2006" w:type="dxa"/>
+            <w:vAlign w:val="center"/>
+          </w:tcPr>
+          <w:p>
+            <w:pPr>
+              <w:jc w:val="center"/>
+              <w:rPr>
+                <w:i/>
+                <w:iCs/>
+              </w:rPr>
+            </w:pPr>
+            <w:proofErr w:type="spellStart"/>
+            <w:r>
+              <w:rPr>
+                <w:i/>
+                <w:iCs/>
+              </w:rPr>
+              <w:t>Not</w:t>
+            </w:r>
+            <w:proofErr w:type="spellEnd"/>
+            <w:r>
+              <w:rPr>
+                <w:i/>
+                <w:iCs/>
+              </w:rPr>
+              <w:t xml:space="preserve"> </w:t>
+            </w:r>
+            <w:proofErr w:type="spellStart"/>
+            <w:r>
+              <w:rPr>
+                <w:i/>
+                <w:iCs/>
+              </w:rPr>
+              <w:t>Null</w:t>
+            </w:r>
+            <w:proofErr w:type="spellEnd"/>
+          </w:p>
+        </w:tc>
+        <w:tc>
+          <w:tcPr>
+            <w:tcW w:w="2006" w:type="dxa"/>
+            <w:vAlign w:val="center"/>
+          </w:tcPr>
+          <w:p>
+            <w:pPr>
+              <w:jc w:val="center"/>
+            </w:pPr>
+            <w:r>
+              <w:t>N/D</w:t>
+            </w:r>
+          </w:p>
+        </w:tc>
+        <w:tc>
+          <w:tcPr>
+            <w:tcW w:w="2006" w:type="dxa"/>
+            <w:vAlign w:val="center"/>
+          </w:tcPr>
+          <w:p>
+            <w:pPr>
+              <w:jc w:val="center"/>
+            </w:pPr>
+            <w:r>
+              <w:t>Data de criação do registro no banco.</w:t>
+            </w:r>
+          </w:p>
+        </w:tc>
+      </w:tr>
+      <w:tr>
+        <w:tc>
+          <w:tcPr>
+            <w:tcW w:w="2005" w:type="dxa"/>
+            <w:vAlign w:val="center"/>
+          </w:tcPr>
+          <w:p>
+            <w:pPr>
+              <w:jc w:val="center"/>
+              <w:rPr>
+                <w:i/>
+                <w:iCs/>
+              </w:rPr>
+            </w:pPr>
+          </w:p>
+        </w:tc>
+        <w:tc>
+          <w:tcPr>
+            <w:tcW w:w="2006" w:type="dxa"/>
+            <w:vAlign w:val="center"/>
+          </w:tcPr>
+          <w:p>
+            <w:pPr>
+              <w:jc w:val="center"/>
+              <w:rPr>
+                <w:i/>
+                <w:iCs/>
+              </w:rPr>
+            </w:pPr>
+            <w:proofErr w:type="spellStart"/>
+            <w:r>
+              <w:rPr>
+                <w:i/>
+                <w:iCs/>
+              </w:rPr>
+              <w:t>UpdatedAt</w:t>
+            </w:r>
+            <w:proofErr w:type="spellEnd"/>
+          </w:p>
+        </w:tc>
+        <w:tc>
+          <w:tcPr>
+            <w:tcW w:w="2006" w:type="dxa"/>
+            <w:vAlign w:val="center"/>
+          </w:tcPr>
+          <w:p>
+            <w:pPr>
+              <w:jc w:val="center"/>
+            </w:pPr>
+            <w:r>
+              <w:t>Data</w:t>
+            </w:r>
+          </w:p>
+        </w:tc>
+        <w:tc>
+          <w:tcPr>
+            <w:tcW w:w="2005" w:type="dxa"/>
+            <w:vAlign w:val="center"/>
+          </w:tcPr>
+          <w:p>
+            <w:pPr>
+              <w:jc w:val="center"/>
+            </w:pPr>
+          </w:p>
+        </w:tc>
+        <w:tc>
+          <w:tcPr>
+            <w:tcW w:w="2006" w:type="dxa"/>
+            <w:vAlign w:val="center"/>
+          </w:tcPr>
+          <w:p>
+            <w:pPr>
+              <w:jc w:val="center"/>
+              <w:rPr>
+                <w:i/>
+                <w:iCs/>
+              </w:rPr>
+            </w:pPr>
+            <w:proofErr w:type="spellStart"/>
+            <w:r>
+              <w:rPr>
+                <w:i/>
+                <w:iCs/>
+              </w:rPr>
+              <w:t>Not</w:t>
+            </w:r>
+            <w:proofErr w:type="spellEnd"/>
+            <w:r>
+              <w:rPr>
+                <w:i/>
+                <w:iCs/>
+              </w:rPr>
+              <w:t xml:space="preserve"> </w:t>
+            </w:r>
+            <w:proofErr w:type="spellStart"/>
+            <w:r>
+              <w:rPr>
+                <w:i/>
+                <w:iCs/>
+              </w:rPr>
+              <w:t>Null</w:t>
+            </w:r>
+            <w:proofErr w:type="spellEnd"/>
+          </w:p>
+        </w:tc>
+        <w:tc>
+          <w:tcPr>
+            <w:tcW w:w="2006" w:type="dxa"/>
+            <w:vAlign w:val="center"/>
+          </w:tcPr>
+          <w:p>
+            <w:pPr>
+              <w:jc w:val="center"/>
+            </w:pPr>
+            <w:r>
+              <w:t>N/D</w:t>
+            </w:r>
+          </w:p>
+        </w:tc>
+        <w:tc>
+          <w:tcPr>
+            <w:tcW w:w="2006" w:type="dxa"/>
+            <w:vAlign w:val="center"/>
+          </w:tcPr>
+          <w:p>
+            <w:pPr>
+              <w:jc w:val="center"/>
+            </w:pPr>
+            <w:r>
+              <w:t>Data da última atualização no banco de dados.</w:t>
             </w:r>
           </w:p>
         </w:tc>
@@ -5663,19 +7675,37 @@
       <w:r>
         <w:t xml:space="preserve">QUADRO </w:t>
       </w:r>
-      <w:fldSimple w:instr=" SEQ QUADRO \* ARABIC ">
-        <w:r>
-          <w:rPr>
-            <w:noProof/>
-          </w:rPr>
-          <w:t>4</w:t>
-        </w:r>
-      </w:fldSimple>
       <w:r>
-        <w:t xml:space="preserve"> - </w:t>
+        <w:fldChar w:fldCharType="begin"/>
       </w:r>
       <w:r>
-        <w:t xml:space="preserve">Dicionário lógico do objeto User </w:t>
+        <w:instrText xml:space="preserve"> SEQ QUADRO \* ARABIC </w:instrText>
+      </w:r>
+      <w:r>
+        <w:fldChar w:fldCharType="separate"/>
+      </w:r>
+      <w:r>
+        <w:rPr>
+          <w:noProof/>
+        </w:rPr>
+        <w:t>4</w:t>
+      </w:r>
+      <w:r>
+        <w:rPr>
+          <w:noProof/>
+        </w:rPr>
+        <w:fldChar w:fldCharType="end"/>
+      </w:r>
+      <w:r>
+        <w:t xml:space="preserve"> - Dicionário lógico do objeto </w:t>
+      </w:r>
+      <w:proofErr w:type="spellStart"/>
+      <w:r>
+        <w:t>User</w:t>
+      </w:r>
+      <w:proofErr w:type="spellEnd"/>
+      <w:r>
+        <w:t xml:space="preserve"> </w:t>
       </w:r>
       <w:proofErr w:type="spellStart"/>
       <w:r>
@@ -5734,7 +7764,6 @@
               <w:jc w:val="center"/>
             </w:pPr>
             <w:r>
-              <w:lastRenderedPageBreak/>
               <w:t>Tabela</w:t>
             </w:r>
           </w:p>
@@ -5837,6 +7866,7 @@
             </w:pPr>
             <w:proofErr w:type="spellStart"/>
             <w:r>
+              <w:lastRenderedPageBreak/>
               <w:t>Available</w:t>
             </w:r>
             <w:proofErr w:type="spellEnd"/>
@@ -6250,6 +8280,414 @@
             </w:pPr>
             <w:r>
               <w:t>Identificação do combustível.</w:t>
+            </w:r>
+          </w:p>
+        </w:tc>
+      </w:tr>
+      <w:tr>
+        <w:tc>
+          <w:tcPr>
+            <w:tcW w:w="1498" w:type="dxa"/>
+            <w:vAlign w:val="center"/>
+          </w:tcPr>
+          <w:p>
+            <w:pPr>
+              <w:jc w:val="center"/>
+            </w:pPr>
+          </w:p>
+        </w:tc>
+        <w:tc>
+          <w:tcPr>
+            <w:tcW w:w="2207" w:type="dxa"/>
+            <w:vAlign w:val="center"/>
+          </w:tcPr>
+          <w:p>
+            <w:pPr>
+              <w:jc w:val="center"/>
+              <w:rPr>
+                <w:i/>
+                <w:iCs/>
+              </w:rPr>
+            </w:pPr>
+            <w:proofErr w:type="spellStart"/>
+            <w:r>
+              <w:rPr>
+                <w:i/>
+                <w:iCs/>
+              </w:rPr>
+              <w:t>Price</w:t>
+            </w:r>
+            <w:proofErr w:type="spellEnd"/>
+          </w:p>
+        </w:tc>
+        <w:tc>
+          <w:tcPr>
+            <w:tcW w:w="2207" w:type="dxa"/>
+            <w:vAlign w:val="center"/>
+          </w:tcPr>
+          <w:p>
+            <w:pPr>
+              <w:jc w:val="center"/>
+            </w:pPr>
+            <w:r>
+              <w:t>Inteiro</w:t>
+            </w:r>
+          </w:p>
+        </w:tc>
+        <w:tc>
+          <w:tcPr>
+            <w:tcW w:w="2208" w:type="dxa"/>
+            <w:vAlign w:val="center"/>
+          </w:tcPr>
+          <w:p>
+            <w:pPr>
+              <w:jc w:val="center"/>
+              <w:rPr>
+                <w:i/>
+                <w:iCs/>
+              </w:rPr>
+            </w:pPr>
+            <w:r>
+              <w:t xml:space="preserve">4 </w:t>
+            </w:r>
+            <w:r>
+              <w:rPr>
+                <w:i/>
+                <w:iCs/>
+              </w:rPr>
+              <w:t>bytes</w:t>
+            </w:r>
+          </w:p>
+        </w:tc>
+        <w:tc>
+          <w:tcPr>
+            <w:tcW w:w="2207" w:type="dxa"/>
+            <w:vAlign w:val="center"/>
+          </w:tcPr>
+          <w:p>
+            <w:pPr>
+              <w:jc w:val="center"/>
+              <w:rPr>
+                <w:i/>
+                <w:iCs/>
+              </w:rPr>
+            </w:pPr>
+            <w:proofErr w:type="spellStart"/>
+            <w:r>
+              <w:rPr>
+                <w:i/>
+                <w:iCs/>
+              </w:rPr>
+              <w:t>Not</w:t>
+            </w:r>
+            <w:proofErr w:type="spellEnd"/>
+            <w:r>
+              <w:rPr>
+                <w:i/>
+                <w:iCs/>
+              </w:rPr>
+              <w:t xml:space="preserve"> </w:t>
+            </w:r>
+            <w:proofErr w:type="spellStart"/>
+            <w:r>
+              <w:rPr>
+                <w:i/>
+                <w:iCs/>
+              </w:rPr>
+              <w:t>null</w:t>
+            </w:r>
+            <w:proofErr w:type="spellEnd"/>
+          </w:p>
+        </w:tc>
+        <w:tc>
+          <w:tcPr>
+            <w:tcW w:w="2207" w:type="dxa"/>
+            <w:vAlign w:val="center"/>
+          </w:tcPr>
+          <w:p>
+            <w:pPr>
+              <w:jc w:val="center"/>
+            </w:pPr>
+            <w:r>
+              <w:t>N/D</w:t>
+            </w:r>
+          </w:p>
+        </w:tc>
+        <w:tc>
+          <w:tcPr>
+            <w:tcW w:w="1506" w:type="dxa"/>
+            <w:vAlign w:val="center"/>
+          </w:tcPr>
+          <w:p>
+            <w:pPr>
+              <w:jc w:val="center"/>
+            </w:pPr>
+            <w:r>
+              <w:t>Preço do combustível.</w:t>
+            </w:r>
+          </w:p>
+        </w:tc>
+      </w:tr>
+      <w:tr>
+        <w:tc>
+          <w:tcPr>
+            <w:tcW w:w="1498" w:type="dxa"/>
+            <w:vAlign w:val="center"/>
+          </w:tcPr>
+          <w:p>
+            <w:pPr>
+              <w:jc w:val="center"/>
+            </w:pPr>
+          </w:p>
+        </w:tc>
+        <w:tc>
+          <w:tcPr>
+            <w:tcW w:w="2207" w:type="dxa"/>
+            <w:vAlign w:val="center"/>
+          </w:tcPr>
+          <w:p>
+            <w:pPr>
+              <w:jc w:val="center"/>
+              <w:rPr>
+                <w:i/>
+                <w:iCs/>
+              </w:rPr>
+            </w:pPr>
+            <w:proofErr w:type="spellStart"/>
+            <w:r>
+              <w:rPr>
+                <w:i/>
+                <w:iCs/>
+              </w:rPr>
+              <w:t>CreatedAt</w:t>
+            </w:r>
+            <w:proofErr w:type="spellEnd"/>
+          </w:p>
+        </w:tc>
+        <w:tc>
+          <w:tcPr>
+            <w:tcW w:w="2207" w:type="dxa"/>
+            <w:vAlign w:val="center"/>
+          </w:tcPr>
+          <w:p>
+            <w:pPr>
+              <w:jc w:val="center"/>
+            </w:pPr>
+            <w:r>
+              <w:t>Data</w:t>
+            </w:r>
+          </w:p>
+        </w:tc>
+        <w:tc>
+          <w:tcPr>
+            <w:tcW w:w="2208" w:type="dxa"/>
+            <w:vAlign w:val="center"/>
+          </w:tcPr>
+          <w:p>
+            <w:pPr>
+              <w:jc w:val="center"/>
+            </w:pPr>
+          </w:p>
+        </w:tc>
+        <w:tc>
+          <w:tcPr>
+            <w:tcW w:w="2207" w:type="dxa"/>
+            <w:vAlign w:val="center"/>
+          </w:tcPr>
+          <w:p>
+            <w:pPr>
+              <w:jc w:val="center"/>
+              <w:rPr>
+                <w:i/>
+                <w:iCs/>
+              </w:rPr>
+            </w:pPr>
+            <w:proofErr w:type="spellStart"/>
+            <w:r>
+              <w:rPr>
+                <w:i/>
+                <w:iCs/>
+              </w:rPr>
+              <w:t>Not</w:t>
+            </w:r>
+            <w:proofErr w:type="spellEnd"/>
+            <w:r>
+              <w:rPr>
+                <w:i/>
+                <w:iCs/>
+              </w:rPr>
+              <w:t xml:space="preserve"> </w:t>
+            </w:r>
+            <w:proofErr w:type="spellStart"/>
+            <w:r>
+              <w:rPr>
+                <w:i/>
+                <w:iCs/>
+              </w:rPr>
+              <w:t>null</w:t>
+            </w:r>
+            <w:proofErr w:type="spellEnd"/>
+          </w:p>
+        </w:tc>
+        <w:tc>
+          <w:tcPr>
+            <w:tcW w:w="2207" w:type="dxa"/>
+            <w:vAlign w:val="center"/>
+          </w:tcPr>
+          <w:p>
+            <w:pPr>
+              <w:jc w:val="center"/>
+            </w:pPr>
+            <w:r>
+              <w:t>N/D</w:t>
+            </w:r>
+          </w:p>
+        </w:tc>
+        <w:tc>
+          <w:tcPr>
+            <w:tcW w:w="1506" w:type="dxa"/>
+            <w:vAlign w:val="center"/>
+          </w:tcPr>
+          <w:p>
+            <w:pPr>
+              <w:jc w:val="center"/>
+            </w:pPr>
+            <w:r>
+              <w:t xml:space="preserve">Data de criação no </w:t>
+            </w:r>
+            <w:r>
+              <w:lastRenderedPageBreak/>
+              <w:t>banco de dados</w:t>
+            </w:r>
+          </w:p>
+        </w:tc>
+      </w:tr>
+      <w:tr>
+        <w:tc>
+          <w:tcPr>
+            <w:tcW w:w="1498" w:type="dxa"/>
+            <w:vAlign w:val="center"/>
+          </w:tcPr>
+          <w:p>
+            <w:pPr>
+              <w:jc w:val="center"/>
+            </w:pPr>
+          </w:p>
+        </w:tc>
+        <w:tc>
+          <w:tcPr>
+            <w:tcW w:w="2207" w:type="dxa"/>
+            <w:vAlign w:val="center"/>
+          </w:tcPr>
+          <w:p>
+            <w:pPr>
+              <w:jc w:val="center"/>
+              <w:rPr>
+                <w:i/>
+                <w:iCs/>
+              </w:rPr>
+            </w:pPr>
+            <w:proofErr w:type="spellStart"/>
+            <w:r>
+              <w:rPr>
+                <w:i/>
+                <w:iCs/>
+              </w:rPr>
+              <w:t>UpdatedAt</w:t>
+            </w:r>
+            <w:proofErr w:type="spellEnd"/>
+          </w:p>
+        </w:tc>
+        <w:tc>
+          <w:tcPr>
+            <w:tcW w:w="2207" w:type="dxa"/>
+            <w:vAlign w:val="center"/>
+          </w:tcPr>
+          <w:p>
+            <w:pPr>
+              <w:jc w:val="center"/>
+            </w:pPr>
+            <w:r>
+              <w:t>Data</w:t>
+            </w:r>
+          </w:p>
+        </w:tc>
+        <w:tc>
+          <w:tcPr>
+            <w:tcW w:w="2208" w:type="dxa"/>
+            <w:vAlign w:val="center"/>
+          </w:tcPr>
+          <w:p>
+            <w:pPr>
+              <w:jc w:val="center"/>
+            </w:pPr>
+          </w:p>
+        </w:tc>
+        <w:tc>
+          <w:tcPr>
+            <w:tcW w:w="2207" w:type="dxa"/>
+            <w:vAlign w:val="center"/>
+          </w:tcPr>
+          <w:p>
+            <w:pPr>
+              <w:jc w:val="center"/>
+              <w:rPr>
+                <w:i/>
+                <w:iCs/>
+              </w:rPr>
+            </w:pPr>
+            <w:proofErr w:type="spellStart"/>
+            <w:r>
+              <w:rPr>
+                <w:i/>
+                <w:iCs/>
+              </w:rPr>
+              <w:t>Not</w:t>
+            </w:r>
+            <w:proofErr w:type="spellEnd"/>
+            <w:r>
+              <w:rPr>
+                <w:i/>
+                <w:iCs/>
+              </w:rPr>
+              <w:t xml:space="preserve"> </w:t>
+            </w:r>
+            <w:proofErr w:type="spellStart"/>
+            <w:r>
+              <w:rPr>
+                <w:i/>
+                <w:iCs/>
+              </w:rPr>
+              <w:t>Null</w:t>
+            </w:r>
+            <w:proofErr w:type="spellEnd"/>
+          </w:p>
+        </w:tc>
+        <w:tc>
+          <w:tcPr>
+            <w:tcW w:w="2207" w:type="dxa"/>
+            <w:vAlign w:val="center"/>
+          </w:tcPr>
+          <w:p>
+            <w:pPr>
+              <w:jc w:val="center"/>
+            </w:pPr>
+            <w:r>
+              <w:t>N/D</w:t>
+            </w:r>
+          </w:p>
+        </w:tc>
+        <w:tc>
+          <w:tcPr>
+            <w:tcW w:w="1506" w:type="dxa"/>
+            <w:vAlign w:val="center"/>
+          </w:tcPr>
+          <w:p>
+            <w:pPr>
+              <w:jc w:val="center"/>
+            </w:pPr>
+            <w:r>
+              <w:t>Última vez que o registro foi atualizado.</w:t>
             </w:r>
           </w:p>
         </w:tc>
@@ -6262,19 +8700,29 @@
       <w:r>
         <w:t xml:space="preserve">QUADRO </w:t>
       </w:r>
-      <w:fldSimple w:instr=" SEQ QUADRO \* ARABIC ">
-        <w:r>
-          <w:rPr>
-            <w:noProof/>
-          </w:rPr>
-          <w:t>5</w:t>
-        </w:r>
-      </w:fldSimple>
       <w:r>
-        <w:t xml:space="preserve"> - </w:t>
+        <w:fldChar w:fldCharType="begin"/>
       </w:r>
       <w:r>
-        <w:t xml:space="preserve">Dicionário lógico do objeto </w:t>
+        <w:instrText xml:space="preserve"> SEQ QUADRO \* ARABIC </w:instrText>
+      </w:r>
+      <w:r>
+        <w:fldChar w:fldCharType="separate"/>
+      </w:r>
+      <w:r>
+        <w:rPr>
+          <w:noProof/>
+        </w:rPr>
+        <w:t>5</w:t>
+      </w:r>
+      <w:r>
+        <w:rPr>
+          <w:noProof/>
+        </w:rPr>
+        <w:fldChar w:fldCharType="end"/>
+      </w:r>
+      <w:r>
+        <w:t xml:space="preserve"> - Dicionário lógico do objeto </w:t>
       </w:r>
       <w:proofErr w:type="spellStart"/>
       <w:r>

</xml_diff>

<commit_message>
Término das correções solicitadas pela Eunice
</commit_message>
<xml_diff>
--- a/docs/projeto-final/pfc/apendices/APÊNDICE I - DICIONÁRIO DE DADOS DO MODELO LÓGICO/DICIONÁRIO DE DADOS DO MODELO LÓGICO.docx
+++ b/docs/projeto-final/pfc/apendices/APÊNDICE I - DICIONÁRIO DE DADOS DO MODELO LÓGICO/DICIONÁRIO DE DADOS DO MODELO LÓGICO.docx
@@ -1884,14 +1884,7 @@
                 <w:i/>
                 <w:iCs/>
               </w:rPr>
-              <w:t>Activ</w:t>
-            </w:r>
-            <w:r>
-              <w:rPr>
-                <w:i/>
-                <w:iCs/>
-              </w:rPr>
-              <w:t>e</w:t>
+              <w:t>Active</w:t>
             </w:r>
           </w:p>
         </w:tc>
@@ -2021,10 +2014,7 @@
               <w:jc w:val="center"/>
             </w:pPr>
             <w:r>
-              <w:t>Indica se o usuário está ativo ou não</w:t>
-            </w:r>
-            <w:r>
-              <w:t>.</w:t>
+              <w:t>Indica se o usuário está ativo ou não.</w:t>
             </w:r>
           </w:p>
         </w:tc>
@@ -2036,6 +2026,7 @@
         <w:tc>
           <w:tcPr>
             <w:tcW w:w="1206" w:type="dxa"/>
+            <w:vMerge/>
             <w:vAlign w:val="center"/>
           </w:tcPr>
           <w:p>
@@ -2210,6 +2201,7 @@
         <w:tc>
           <w:tcPr>
             <w:tcW w:w="1206" w:type="dxa"/>
+            <w:vMerge/>
             <w:vAlign w:val="center"/>
           </w:tcPr>
           <w:p>
@@ -2245,16 +2237,18 @@
                 <w:iCs/>
                 <w:color w:val="000000"/>
               </w:rPr>
-              <w:t>D</w:t>
-            </w:r>
+              <w:t xml:space="preserve">Date </w:t>
+            </w:r>
+            <w:proofErr w:type="spellStart"/>
             <w:r>
               <w:rPr>
                 <w:i/>
                 <w:iCs/>
                 <w:color w:val="000000"/>
               </w:rPr>
-              <w:t>ate</w:t>
-            </w:r>
+              <w:t>acceptance</w:t>
+            </w:r>
+            <w:proofErr w:type="spellEnd"/>
             <w:r>
               <w:rPr>
                 <w:i/>
@@ -2270,7 +2264,7 @@
                 <w:iCs/>
                 <w:color w:val="000000"/>
               </w:rPr>
-              <w:t>acceptance</w:t>
+              <w:t>therms</w:t>
             </w:r>
             <w:proofErr w:type="spellEnd"/>
             <w:r>
@@ -2279,33 +2273,7 @@
                 <w:iCs/>
                 <w:color w:val="000000"/>
               </w:rPr>
-              <w:t xml:space="preserve"> </w:t>
-            </w:r>
-            <w:proofErr w:type="spellStart"/>
-            <w:r>
-              <w:rPr>
-                <w:i/>
-                <w:iCs/>
-                <w:color w:val="000000"/>
-              </w:rPr>
-              <w:t>therms</w:t>
-            </w:r>
-            <w:proofErr w:type="spellEnd"/>
-            <w:r>
-              <w:rPr>
-                <w:i/>
-                <w:iCs/>
-                <w:color w:val="000000"/>
-              </w:rPr>
-              <w:t xml:space="preserve"> </w:t>
-            </w:r>
-            <w:r>
-              <w:rPr>
-                <w:i/>
-                <w:iCs/>
-                <w:color w:val="000000"/>
-              </w:rPr>
-              <w:t>use</w:t>
+              <w:t xml:space="preserve"> use</w:t>
             </w:r>
           </w:p>
           <w:p>
@@ -2425,6 +2393,7 @@
         <w:tc>
           <w:tcPr>
             <w:tcW w:w="1206" w:type="dxa"/>
+            <w:vMerge/>
             <w:vAlign w:val="center"/>
           </w:tcPr>
           <w:p>
@@ -2581,6 +2550,7 @@
         <w:tc>
           <w:tcPr>
             <w:tcW w:w="1206" w:type="dxa"/>
+            <w:vMerge/>
             <w:vAlign w:val="center"/>
           </w:tcPr>
           <w:p>
@@ -2725,6 +2695,7 @@
         <w:tc>
           <w:tcPr>
             <w:tcW w:w="1206" w:type="dxa"/>
+            <w:vMerge/>
             <w:vAlign w:val="center"/>
           </w:tcPr>
           <w:p>
@@ -2869,27 +2840,14 @@
       <w:r>
         <w:t xml:space="preserve">QUADRO </w:t>
       </w:r>
-      <w:r>
-        <w:fldChar w:fldCharType="begin"/>
-      </w:r>
-      <w:r>
-        <w:instrText xml:space="preserve"> SEQ QUADRO \* ARABIC </w:instrText>
-      </w:r>
-      <w:r>
-        <w:fldChar w:fldCharType="separate"/>
-      </w:r>
-      <w:r>
-        <w:rPr>
-          <w:noProof/>
-        </w:rPr>
-        <w:t>1</w:t>
-      </w:r>
-      <w:r>
-        <w:rPr>
-          <w:noProof/>
-        </w:rPr>
-        <w:fldChar w:fldCharType="end"/>
-      </w:r>
+      <w:fldSimple w:instr=" SEQ QUADRO \* ARABIC ">
+        <w:r>
+          <w:rPr>
+            <w:noProof/>
+          </w:rPr>
+          <w:t>1</w:t>
+        </w:r>
+      </w:fldSimple>
       <w:r>
         <w:t xml:space="preserve"> – Dicionário lógico do objeto User</w:t>
       </w:r>
@@ -3340,6 +3298,7 @@
         <w:tc>
           <w:tcPr>
             <w:tcW w:w="1457" w:type="dxa"/>
+            <w:vMerge/>
             <w:vAlign w:val="center"/>
           </w:tcPr>
           <w:p>
@@ -3477,6 +3436,7 @@
         <w:tc>
           <w:tcPr>
             <w:tcW w:w="1457" w:type="dxa"/>
+            <w:vMerge/>
             <w:vAlign w:val="center"/>
           </w:tcPr>
           <w:p>
@@ -3618,27 +3578,14 @@
       <w:r>
         <w:t xml:space="preserve">QUADRO </w:t>
       </w:r>
-      <w:r>
-        <w:fldChar w:fldCharType="begin"/>
-      </w:r>
-      <w:r>
-        <w:instrText xml:space="preserve"> SEQ QUADRO \* ARABIC </w:instrText>
-      </w:r>
-      <w:r>
-        <w:fldChar w:fldCharType="separate"/>
-      </w:r>
-      <w:r>
-        <w:rPr>
-          <w:noProof/>
-        </w:rPr>
-        <w:t>2</w:t>
-      </w:r>
-      <w:r>
-        <w:rPr>
-          <w:noProof/>
-        </w:rPr>
-        <w:fldChar w:fldCharType="end"/>
-      </w:r>
+      <w:fldSimple w:instr=" SEQ QUADRO \* ARABIC ">
+        <w:r>
+          <w:rPr>
+            <w:noProof/>
+          </w:rPr>
+          <w:t>2</w:t>
+        </w:r>
+      </w:fldSimple>
       <w:r>
         <w:t xml:space="preserve"> – Dicionário lógico do Objeto </w:t>
       </w:r>
@@ -6166,6 +6113,7 @@
         <w:tc>
           <w:tcPr>
             <w:tcW w:w="1452" w:type="dxa"/>
+            <w:vMerge/>
             <w:vAlign w:val="center"/>
           </w:tcPr>
           <w:p>
@@ -6321,6 +6269,7 @@
         <w:tc>
           <w:tcPr>
             <w:tcW w:w="1452" w:type="dxa"/>
+            <w:vMerge/>
             <w:vAlign w:val="center"/>
           </w:tcPr>
           <w:p>
@@ -6478,6 +6427,7 @@
         <w:tc>
           <w:tcPr>
             <w:tcW w:w="1452" w:type="dxa"/>
+            <w:vMerge/>
             <w:vAlign w:val="center"/>
           </w:tcPr>
           <w:p>
@@ -6623,6 +6573,7 @@
         <w:tc>
           <w:tcPr>
             <w:tcW w:w="1452" w:type="dxa"/>
+            <w:vMerge/>
             <w:vAlign w:val="center"/>
           </w:tcPr>
           <w:p>
@@ -6772,27 +6723,14 @@
       <w:r>
         <w:t xml:space="preserve">QUADRO </w:t>
       </w:r>
-      <w:r>
-        <w:fldChar w:fldCharType="begin"/>
-      </w:r>
-      <w:r>
-        <w:instrText xml:space="preserve"> SEQ QUADRO \* ARABIC </w:instrText>
-      </w:r>
-      <w:r>
-        <w:fldChar w:fldCharType="separate"/>
-      </w:r>
-      <w:r>
-        <w:rPr>
-          <w:noProof/>
-        </w:rPr>
-        <w:t>3</w:t>
-      </w:r>
-      <w:r>
-        <w:rPr>
-          <w:noProof/>
-        </w:rPr>
-        <w:fldChar w:fldCharType="end"/>
-      </w:r>
+      <w:fldSimple w:instr=" SEQ QUADRO \* ARABIC ">
+        <w:r>
+          <w:rPr>
+            <w:noProof/>
+          </w:rPr>
+          <w:t>3</w:t>
+        </w:r>
+      </w:fldSimple>
       <w:r>
         <w:t xml:space="preserve"> – Dicionário lógico do objeto </w:t>
       </w:r>
@@ -6957,21 +6895,12 @@
                 <w:iCs/>
               </w:rPr>
             </w:pPr>
-            <w:proofErr w:type="spellStart"/>
-            <w:r>
-              <w:rPr>
-                <w:i/>
-                <w:iCs/>
-              </w:rPr>
-              <w:t>User</w:t>
-            </w:r>
-            <w:proofErr w:type="spellEnd"/>
-            <w:r>
-              <w:rPr>
-                <w:i/>
-                <w:iCs/>
-              </w:rPr>
-              <w:t xml:space="preserve"> </w:t>
+            <w:r>
+              <w:rPr>
+                <w:i/>
+                <w:iCs/>
+              </w:rPr>
+              <w:t xml:space="preserve">User </w:t>
             </w:r>
             <w:proofErr w:type="spellStart"/>
             <w:r>
@@ -7403,6 +7332,7 @@
         <w:tc>
           <w:tcPr>
             <w:tcW w:w="2005" w:type="dxa"/>
+            <w:vMerge/>
             <w:vAlign w:val="center"/>
           </w:tcPr>
           <w:p>
@@ -7537,6 +7467,7 @@
         <w:tc>
           <w:tcPr>
             <w:tcW w:w="2005" w:type="dxa"/>
+            <w:vMerge/>
             <w:vAlign w:val="center"/>
           </w:tcPr>
           <w:p>
@@ -7675,37 +7606,16 @@
       <w:r>
         <w:t xml:space="preserve">QUADRO </w:t>
       </w:r>
+      <w:fldSimple w:instr=" SEQ QUADRO \* ARABIC ">
+        <w:r>
+          <w:rPr>
+            <w:noProof/>
+          </w:rPr>
+          <w:t>4</w:t>
+        </w:r>
+      </w:fldSimple>
       <w:r>
-        <w:fldChar w:fldCharType="begin"/>
-      </w:r>
-      <w:r>
-        <w:instrText xml:space="preserve"> SEQ QUADRO \* ARABIC </w:instrText>
-      </w:r>
-      <w:r>
-        <w:fldChar w:fldCharType="separate"/>
-      </w:r>
-      <w:r>
-        <w:rPr>
-          <w:noProof/>
-        </w:rPr>
-        <w:t>4</w:t>
-      </w:r>
-      <w:r>
-        <w:rPr>
-          <w:noProof/>
-        </w:rPr>
-        <w:fldChar w:fldCharType="end"/>
-      </w:r>
-      <w:r>
-        <w:t xml:space="preserve"> - Dicionário lógico do objeto </w:t>
-      </w:r>
-      <w:proofErr w:type="spellStart"/>
-      <w:r>
-        <w:t>User</w:t>
-      </w:r>
-      <w:proofErr w:type="spellEnd"/>
-      <w:r>
-        <w:t xml:space="preserve"> </w:t>
+        <w:t xml:space="preserve"> - Dicionário lógico do objeto User </w:t>
       </w:r>
       <w:proofErr w:type="spellStart"/>
       <w:r>
@@ -8288,6 +8198,7 @@
         <w:tc>
           <w:tcPr>
             <w:tcW w:w="1498" w:type="dxa"/>
+            <w:vMerge/>
             <w:vAlign w:val="center"/>
           </w:tcPr>
           <w:p>
@@ -8432,6 +8343,7 @@
         <w:tc>
           <w:tcPr>
             <w:tcW w:w="1498" w:type="dxa"/>
+            <w:vMerge/>
             <w:vAlign w:val="center"/>
           </w:tcPr>
           <w:p>
@@ -8566,6 +8478,7 @@
         <w:tc>
           <w:tcPr>
             <w:tcW w:w="1498" w:type="dxa"/>
+            <w:vMerge/>
             <w:vAlign w:val="center"/>
           </w:tcPr>
           <w:p>
@@ -8700,27 +8613,14 @@
       <w:r>
         <w:t xml:space="preserve">QUADRO </w:t>
       </w:r>
-      <w:r>
-        <w:fldChar w:fldCharType="begin"/>
-      </w:r>
-      <w:r>
-        <w:instrText xml:space="preserve"> SEQ QUADRO \* ARABIC </w:instrText>
-      </w:r>
-      <w:r>
-        <w:fldChar w:fldCharType="separate"/>
-      </w:r>
-      <w:r>
-        <w:rPr>
-          <w:noProof/>
-        </w:rPr>
-        <w:t>5</w:t>
-      </w:r>
-      <w:r>
-        <w:rPr>
-          <w:noProof/>
-        </w:rPr>
-        <w:fldChar w:fldCharType="end"/>
-      </w:r>
+      <w:fldSimple w:instr=" SEQ QUADRO \* ARABIC ">
+        <w:r>
+          <w:rPr>
+            <w:noProof/>
+          </w:rPr>
+          <w:t>5</w:t>
+        </w:r>
+      </w:fldSimple>
       <w:r>
         <w:t xml:space="preserve"> - Dicionário lógico do objeto </w:t>
       </w:r>

</xml_diff>

<commit_message>
Correções parciais dos apêndices
</commit_message>
<xml_diff>
--- a/docs/projeto-final/pfc/apendices/APÊNDICE I - DICIONÁRIO DE DADOS DO MODELO LÓGICO/DICIONÁRIO DE DADOS DO MODELO LÓGICO.docx
+++ b/docs/projeto-final/pfc/apendices/APÊNDICE I - DICIONÁRIO DE DADOS DO MODELO LÓGICO/DICIONÁRIO DE DADOS DO MODELO LÓGICO.docx
@@ -252,7 +252,7 @@
     </w:p>
     <w:p>
       <w:pPr>
-        <w:pStyle w:val="Ttulo1"/>
+        <w:pStyle w:val="Heading1"/>
       </w:pPr>
       <w:r>
         <w:lastRenderedPageBreak/>
@@ -1290,9 +1290,11 @@
               <w:spacing w:before="0" w:after="0"/>
               <w:jc w:val="center"/>
             </w:pPr>
-            <w:r>
-              <w:t>CEP</w:t>
-            </w:r>
+            <w:proofErr w:type="spellStart"/>
+            <w:r>
+              <w:t>Zip_code</w:t>
+            </w:r>
+            <w:proofErr w:type="spellEnd"/>
           </w:p>
         </w:tc>
         <w:tc>
@@ -2264,7 +2266,7 @@
                 <w:iCs/>
                 <w:color w:val="000000"/>
               </w:rPr>
-              <w:t>therms</w:t>
+              <w:t>terms</w:t>
             </w:r>
             <w:proofErr w:type="spellEnd"/>
             <w:r>
@@ -2835,26 +2837,39 @@
     </w:tbl>
     <w:p>
       <w:pPr>
-        <w:pStyle w:val="Legenda"/>
+        <w:pStyle w:val="Caption"/>
       </w:pPr>
       <w:r>
         <w:t xml:space="preserve">QUADRO </w:t>
       </w:r>
-      <w:fldSimple w:instr=" SEQ QUADRO \* ARABIC ">
-        <w:r>
-          <w:rPr>
-            <w:noProof/>
-          </w:rPr>
-          <w:t>1</w:t>
-        </w:r>
-      </w:fldSimple>
+      <w:r>
+        <w:fldChar w:fldCharType="begin"/>
+      </w:r>
+      <w:r>
+        <w:instrText xml:space="preserve"> SEQ QUADRO \* ARABIC </w:instrText>
+      </w:r>
+      <w:r>
+        <w:fldChar w:fldCharType="separate"/>
+      </w:r>
+      <w:r>
+        <w:rPr>
+          <w:noProof/>
+        </w:rPr>
+        <w:t>1</w:t>
+      </w:r>
+      <w:r>
+        <w:rPr>
+          <w:noProof/>
+        </w:rPr>
+        <w:fldChar w:fldCharType="end"/>
+      </w:r>
       <w:r>
         <w:t xml:space="preserve"> – Dicionário lógico do objeto User</w:t>
       </w:r>
     </w:p>
     <w:p>
       <w:pPr>
-        <w:pStyle w:val="Legenda"/>
+        <w:pStyle w:val="Caption"/>
       </w:pPr>
       <w:r>
         <w:t>FONTE: Elaboração própria</w:t>
@@ -3573,19 +3588,32 @@
     </w:tbl>
     <w:p>
       <w:pPr>
-        <w:pStyle w:val="Legenda"/>
+        <w:pStyle w:val="Caption"/>
       </w:pPr>
       <w:r>
         <w:t xml:space="preserve">QUADRO </w:t>
       </w:r>
-      <w:fldSimple w:instr=" SEQ QUADRO \* ARABIC ">
-        <w:r>
-          <w:rPr>
-            <w:noProof/>
-          </w:rPr>
-          <w:t>2</w:t>
-        </w:r>
-      </w:fldSimple>
+      <w:r>
+        <w:fldChar w:fldCharType="begin"/>
+      </w:r>
+      <w:r>
+        <w:instrText xml:space="preserve"> SEQ QUADRO \* ARABIC </w:instrText>
+      </w:r>
+      <w:r>
+        <w:fldChar w:fldCharType="separate"/>
+      </w:r>
+      <w:r>
+        <w:rPr>
+          <w:noProof/>
+        </w:rPr>
+        <w:t>2</w:t>
+      </w:r>
+      <w:r>
+        <w:rPr>
+          <w:noProof/>
+        </w:rPr>
+        <w:fldChar w:fldCharType="end"/>
+      </w:r>
       <w:r>
         <w:t xml:space="preserve"> – Dicionário lógico do Objeto </w:t>
       </w:r>
@@ -3597,7 +3625,7 @@
     </w:p>
     <w:p>
       <w:pPr>
-        <w:pStyle w:val="Legenda"/>
+        <w:pStyle w:val="Caption"/>
       </w:pPr>
       <w:r>
         <w:t>FONTE: Elaboração própria</w:t>
@@ -6718,19 +6746,32 @@
     </w:tbl>
     <w:p>
       <w:pPr>
-        <w:pStyle w:val="Legenda"/>
+        <w:pStyle w:val="Caption"/>
       </w:pPr>
       <w:r>
         <w:t xml:space="preserve">QUADRO </w:t>
       </w:r>
-      <w:fldSimple w:instr=" SEQ QUADRO \* ARABIC ">
-        <w:r>
-          <w:rPr>
-            <w:noProof/>
-          </w:rPr>
-          <w:t>3</w:t>
-        </w:r>
-      </w:fldSimple>
+      <w:r>
+        <w:fldChar w:fldCharType="begin"/>
+      </w:r>
+      <w:r>
+        <w:instrText xml:space="preserve"> SEQ QUADRO \* ARABIC </w:instrText>
+      </w:r>
+      <w:r>
+        <w:fldChar w:fldCharType="separate"/>
+      </w:r>
+      <w:r>
+        <w:rPr>
+          <w:noProof/>
+        </w:rPr>
+        <w:t>3</w:t>
+      </w:r>
+      <w:r>
+        <w:rPr>
+          <w:noProof/>
+        </w:rPr>
+        <w:fldChar w:fldCharType="end"/>
+      </w:r>
       <w:r>
         <w:t xml:space="preserve"> – Dicionário lógico do objeto </w:t>
       </w:r>
@@ -6750,7 +6791,7 @@
     </w:p>
     <w:p>
       <w:pPr>
-        <w:pStyle w:val="Legenda"/>
+        <w:pStyle w:val="Caption"/>
       </w:pPr>
       <w:r>
         <w:t>FONTE: Elaboração própria</w:t>
@@ -7601,19 +7642,32 @@
     </w:tbl>
     <w:p>
       <w:pPr>
-        <w:pStyle w:val="Legenda"/>
+        <w:pStyle w:val="Caption"/>
       </w:pPr>
       <w:r>
         <w:t xml:space="preserve">QUADRO </w:t>
       </w:r>
-      <w:fldSimple w:instr=" SEQ QUADRO \* ARABIC ">
-        <w:r>
-          <w:rPr>
-            <w:noProof/>
-          </w:rPr>
-          <w:t>4</w:t>
-        </w:r>
-      </w:fldSimple>
+      <w:r>
+        <w:fldChar w:fldCharType="begin"/>
+      </w:r>
+      <w:r>
+        <w:instrText xml:space="preserve"> SEQ QUADRO \* ARABIC </w:instrText>
+      </w:r>
+      <w:r>
+        <w:fldChar w:fldCharType="separate"/>
+      </w:r>
+      <w:r>
+        <w:rPr>
+          <w:noProof/>
+        </w:rPr>
+        <w:t>4</w:t>
+      </w:r>
+      <w:r>
+        <w:rPr>
+          <w:noProof/>
+        </w:rPr>
+        <w:fldChar w:fldCharType="end"/>
+      </w:r>
       <w:r>
         <w:t xml:space="preserve"> - Dicionário lógico do objeto User </w:t>
       </w:r>
@@ -7633,7 +7687,7 @@
     </w:p>
     <w:p>
       <w:pPr>
-        <w:pStyle w:val="Legenda"/>
+        <w:pStyle w:val="Caption"/>
       </w:pPr>
       <w:r>
         <w:t>FONTE: Elaboração própria</w:t>
@@ -8608,19 +8662,32 @@
     </w:tbl>
     <w:p>
       <w:pPr>
-        <w:pStyle w:val="Legenda"/>
+        <w:pStyle w:val="Caption"/>
       </w:pPr>
       <w:r>
         <w:t xml:space="preserve">QUADRO </w:t>
       </w:r>
-      <w:fldSimple w:instr=" SEQ QUADRO \* ARABIC ">
-        <w:r>
-          <w:rPr>
-            <w:noProof/>
-          </w:rPr>
-          <w:t>5</w:t>
-        </w:r>
-      </w:fldSimple>
+      <w:r>
+        <w:fldChar w:fldCharType="begin"/>
+      </w:r>
+      <w:r>
+        <w:instrText xml:space="preserve"> SEQ QUADRO \* ARABIC </w:instrText>
+      </w:r>
+      <w:r>
+        <w:fldChar w:fldCharType="separate"/>
+      </w:r>
+      <w:r>
+        <w:rPr>
+          <w:noProof/>
+        </w:rPr>
+        <w:t>5</w:t>
+      </w:r>
+      <w:r>
+        <w:rPr>
+          <w:noProof/>
+        </w:rPr>
+        <w:fldChar w:fldCharType="end"/>
+      </w:r>
       <w:r>
         <w:t xml:space="preserve"> - Dicionário lógico do objeto </w:t>
       </w:r>
@@ -8640,7 +8707,7 @@
     </w:p>
     <w:p>
       <w:pPr>
-        <w:pStyle w:val="Legenda"/>
+        <w:pStyle w:val="Caption"/>
       </w:pPr>
       <w:r>
         <w:t>FONTE: Elaboração própria</w:t>
@@ -8712,7 +8779,7 @@
 <w:hdr xmlns:wpc="http://schemas.microsoft.com/office/word/2010/wordprocessingCanvas" xmlns:cx="http://schemas.microsoft.com/office/drawing/2014/chartex" xmlns:cx1="http://schemas.microsoft.com/office/drawing/2015/9/8/chartex" xmlns:cx2="http://schemas.microsoft.com/office/drawing/2015/10/21/chartex" xmlns:cx3="http://schemas.microsoft.com/office/drawing/2016/5/9/chartex" xmlns:cx4="http://schemas.microsoft.com/office/drawing/2016/5/10/chartex" xmlns:cx5="http://schemas.microsoft.com/office/drawing/2016/5/11/chartex" xmlns:cx6="http://schemas.microsoft.com/office/drawing/2016/5/12/chartex" xmlns:cx7="http://schemas.microsoft.com/office/drawing/2016/5/13/chartex" xmlns:cx8="http://schemas.microsoft.com/office/drawing/2016/5/14/chartex" xmlns:mc="http://schemas.openxmlformats.org/markup-compatibility/2006" xmlns:aink="http://schemas.microsoft.com/office/drawing/2016/ink" xmlns:am3d="http://schemas.microsoft.com/office/drawing/2017/model3d" xmlns:o="urn:schemas-microsoft-com:office:office" xmlns:r="http://schemas.openxmlformats.org/officeDocument/2006/relationships" xmlns:m="http://schemas.openxmlformats.org/officeDocument/2006/math" xmlns:v="urn:schemas-microsoft-com:vml" xmlns:wp14="http://schemas.microsoft.com/office/word/2010/wordprocessingDrawing" xmlns:wp="http://schemas.openxmlformats.org/drawingml/2006/wordprocessingDrawing" xmlns:w10="urn:schemas-microsoft-com:office:word" xmlns:w="http://schemas.openxmlformats.org/wordprocessingml/2006/main" xmlns:w14="http://schemas.microsoft.com/office/word/2010/wordml" xmlns:w15="http://schemas.microsoft.com/office/word/2012/wordml" xmlns:w16cex="http://schemas.microsoft.com/office/word/2018/wordml/cex" xmlns:w16cid="http://schemas.microsoft.com/office/word/2016/wordml/cid" xmlns:w16="http://schemas.microsoft.com/office/word/2018/wordml" xmlns:w16se="http://schemas.microsoft.com/office/word/2015/wordml/symex" xmlns:wpg="http://schemas.microsoft.com/office/word/2010/wordprocessingGroup" xmlns:wpi="http://schemas.microsoft.com/office/word/2010/wordprocessingInk" xmlns:wne="http://schemas.microsoft.com/office/word/2006/wordml" xmlns:wps="http://schemas.microsoft.com/office/word/2010/wordprocessingShape" mc:Ignorable="w14 w15 w16se w16cid w16 w16cex wp14">
   <w:p>
     <w:pPr>
-      <w:pStyle w:val="Cabealho"/>
+      <w:pStyle w:val="Header"/>
     </w:pPr>
   </w:p>
 </w:hdr>
@@ -9123,11 +9190,11 @@
       <w:szCs w:val="22"/>
     </w:rPr>
   </w:style>
-  <w:style w:type="paragraph" w:styleId="Ttulo1">
+  <w:style w:type="paragraph" w:styleId="Heading1">
     <w:name w:val="heading 1"/>
     <w:basedOn w:val="Normal"/>
     <w:next w:val="Normal"/>
-    <w:link w:val="Ttulo1Char"/>
+    <w:link w:val="Heading1Char"/>
     <w:uiPriority w:val="9"/>
     <w:qFormat/>
     <w:rsid w:val="0047537E"/>
@@ -9142,13 +9209,13 @@
       <w:szCs w:val="32"/>
     </w:rPr>
   </w:style>
-  <w:style w:type="character" w:default="1" w:styleId="Fontepargpadro">
+  <w:style w:type="character" w:default="1" w:styleId="DefaultParagraphFont">
     <w:name w:val="Default Paragraph Font"/>
     <w:uiPriority w:val="1"/>
     <w:semiHidden/>
     <w:unhideWhenUsed/>
   </w:style>
-  <w:style w:type="table" w:default="1" w:styleId="Tabelanormal">
+  <w:style w:type="table" w:default="1" w:styleId="TableNormal">
     <w:name w:val="Normal Table"/>
     <w:uiPriority w:val="99"/>
     <w:semiHidden/>
@@ -9163,16 +9230,16 @@
       </w:tblCellMar>
     </w:tblPr>
   </w:style>
-  <w:style w:type="numbering" w:default="1" w:styleId="Semlista">
+  <w:style w:type="numbering" w:default="1" w:styleId="NoList">
     <w:name w:val="No List"/>
     <w:uiPriority w:val="99"/>
     <w:semiHidden/>
     <w:unhideWhenUsed/>
   </w:style>
-  <w:style w:type="paragraph" w:styleId="Cabealho">
+  <w:style w:type="paragraph" w:styleId="Header">
     <w:name w:val="header"/>
     <w:basedOn w:val="Normal"/>
-    <w:link w:val="CabealhoChar"/>
+    <w:link w:val="HeaderChar"/>
     <w:uiPriority w:val="99"/>
     <w:unhideWhenUsed/>
     <w:rsid w:val="0047537E"/>
@@ -9184,10 +9251,10 @@
       <w:spacing w:before="0" w:after="0" w:line="240" w:lineRule="auto"/>
     </w:pPr>
   </w:style>
-  <w:style w:type="character" w:customStyle="1" w:styleId="CabealhoChar">
-    <w:name w:val="Cabeçalho Char"/>
-    <w:basedOn w:val="Fontepargpadro"/>
-    <w:link w:val="Cabealho"/>
+  <w:style w:type="character" w:customStyle="1" w:styleId="HeaderChar">
+    <w:name w:val="Header Char"/>
+    <w:basedOn w:val="DefaultParagraphFont"/>
+    <w:link w:val="Header"/>
     <w:uiPriority w:val="99"/>
     <w:rsid w:val="0047537E"/>
     <w:rPr>
@@ -9196,10 +9263,10 @@
       <w:szCs w:val="22"/>
     </w:rPr>
   </w:style>
-  <w:style w:type="paragraph" w:styleId="Rodap">
+  <w:style w:type="paragraph" w:styleId="Footer">
     <w:name w:val="footer"/>
     <w:basedOn w:val="Normal"/>
-    <w:link w:val="RodapChar"/>
+    <w:link w:val="FooterChar"/>
     <w:uiPriority w:val="99"/>
     <w:unhideWhenUsed/>
     <w:rsid w:val="0047537E"/>
@@ -9211,10 +9278,10 @@
       <w:spacing w:before="0" w:after="0" w:line="240" w:lineRule="auto"/>
     </w:pPr>
   </w:style>
-  <w:style w:type="character" w:customStyle="1" w:styleId="RodapChar">
-    <w:name w:val="Rodapé Char"/>
-    <w:basedOn w:val="Fontepargpadro"/>
-    <w:link w:val="Rodap"/>
+  <w:style w:type="character" w:customStyle="1" w:styleId="FooterChar">
+    <w:name w:val="Footer Char"/>
+    <w:basedOn w:val="DefaultParagraphFont"/>
+    <w:link w:val="Footer"/>
     <w:uiPriority w:val="99"/>
     <w:rsid w:val="0047537E"/>
     <w:rPr>
@@ -9223,10 +9290,10 @@
       <w:szCs w:val="22"/>
     </w:rPr>
   </w:style>
-  <w:style w:type="character" w:customStyle="1" w:styleId="Ttulo1Char">
-    <w:name w:val="Título 1 Char"/>
-    <w:basedOn w:val="Fontepargpadro"/>
-    <w:link w:val="Ttulo1"/>
+  <w:style w:type="character" w:customStyle="1" w:styleId="Heading1Char">
+    <w:name w:val="Heading 1 Char"/>
+    <w:basedOn w:val="DefaultParagraphFont"/>
+    <w:link w:val="Heading1"/>
     <w:uiPriority w:val="9"/>
     <w:rsid w:val="0047537E"/>
     <w:rPr>
@@ -9236,7 +9303,7 @@
       <w:szCs w:val="32"/>
     </w:rPr>
   </w:style>
-  <w:style w:type="paragraph" w:styleId="Legenda">
+  <w:style w:type="paragraph" w:styleId="Caption">
     <w:name w:val="caption"/>
     <w:basedOn w:val="Normal"/>
     <w:next w:val="Normal"/>

</xml_diff>